<commit_message>
diagrams and front pages
</commit_message>
<xml_diff>
--- a/Report.docx
+++ b/Report.docx
@@ -6,27 +6,22 @@
       <w:tblPr>
         <w:tblpPr w:leftFromText="180" w:rightFromText="180" w:vertAnchor="page" w:horzAnchor="margin" w:tblpY="2266"/>
         <w:tblW w:w="9036" w:type="dxa"/>
-        <w:tblBorders>
-          <w:top w:val="single" w:sz="4" w:space="0" w:color="auto"/>
-          <w:left w:val="single" w:sz="4" w:space="0" w:color="auto"/>
-          <w:bottom w:val="single" w:sz="4" w:space="0" w:color="auto"/>
-          <w:right w:val="single" w:sz="4" w:space="0" w:color="auto"/>
-          <w:insideH w:val="single" w:sz="4" w:space="0" w:color="auto"/>
-          <w:insideV w:val="single" w:sz="4" w:space="0" w:color="auto"/>
-        </w:tblBorders>
         <w:tblLayout w:type="fixed"/>
         <w:tblLook w:val="01E0" w:firstRow="1" w:lastRow="1" w:firstColumn="1" w:lastColumn="1" w:noHBand="0" w:noVBand="0"/>
       </w:tblPr>
       <w:tblGrid>
         <w:gridCol w:w="1008"/>
         <w:gridCol w:w="720"/>
-        <w:gridCol w:w="5081"/>
-        <w:gridCol w:w="2227"/>
+        <w:gridCol w:w="5502"/>
+        <w:gridCol w:w="1806"/>
       </w:tblGrid>
       <w:tr>
         <w:tc>
           <w:tcPr>
             <w:tcW w:w="1008" w:type="dxa"/>
+            <w:tcBorders>
+              <w:bottom w:val="single" w:sz="4" w:space="0" w:color="auto"/>
+            </w:tcBorders>
           </w:tcPr>
           <w:p>
             <w:pPr>
@@ -67,6 +62,9 @@
         <w:tc>
           <w:tcPr>
             <w:tcW w:w="720" w:type="dxa"/>
+            <w:tcBorders>
+              <w:bottom w:val="single" w:sz="4" w:space="0" w:color="auto"/>
+            </w:tcBorders>
           </w:tcPr>
           <w:p>
             <w:pPr>
@@ -82,7 +80,10 @@
         </w:tc>
         <w:tc>
           <w:tcPr>
-            <w:tcW w:w="5081" w:type="dxa"/>
+            <w:tcW w:w="5502" w:type="dxa"/>
+            <w:tcBorders>
+              <w:bottom w:val="single" w:sz="4" w:space="0" w:color="auto"/>
+            </w:tcBorders>
           </w:tcPr>
           <w:p>
             <w:pPr>
@@ -106,7 +107,10 @@
         </w:tc>
         <w:tc>
           <w:tcPr>
-            <w:tcW w:w="2227" w:type="dxa"/>
+            <w:tcW w:w="1806" w:type="dxa"/>
+            <w:tcBorders>
+              <w:bottom w:val="single" w:sz="4" w:space="0" w:color="auto"/>
+            </w:tcBorders>
           </w:tcPr>
           <w:p>
             <w:pPr>
@@ -133,6 +137,9 @@
         <w:tc>
           <w:tcPr>
             <w:tcW w:w="1008" w:type="dxa"/>
+            <w:tcBorders>
+              <w:top w:val="single" w:sz="4" w:space="0" w:color="auto"/>
+            </w:tcBorders>
           </w:tcPr>
           <w:p>
             <w:pPr>
@@ -157,6 +164,9 @@
         <w:tc>
           <w:tcPr>
             <w:tcW w:w="720" w:type="dxa"/>
+            <w:tcBorders>
+              <w:top w:val="single" w:sz="4" w:space="0" w:color="auto"/>
+            </w:tcBorders>
           </w:tcPr>
           <w:p>
             <w:pPr>
@@ -172,7 +182,10 @@
         </w:tc>
         <w:tc>
           <w:tcPr>
-            <w:tcW w:w="5081" w:type="dxa"/>
+            <w:tcW w:w="5502" w:type="dxa"/>
+            <w:tcBorders>
+              <w:top w:val="single" w:sz="4" w:space="0" w:color="auto"/>
+            </w:tcBorders>
           </w:tcPr>
           <w:p>
             <w:pPr>
@@ -204,7 +217,10 @@
         </w:tc>
         <w:tc>
           <w:tcPr>
-            <w:tcW w:w="2227" w:type="dxa"/>
+            <w:tcW w:w="1806" w:type="dxa"/>
+            <w:tcBorders>
+              <w:top w:val="single" w:sz="4" w:space="0" w:color="auto"/>
+            </w:tcBorders>
           </w:tcPr>
           <w:p>
             <w:pPr>
@@ -270,7 +286,7 @@
         </w:tc>
         <w:tc>
           <w:tcPr>
-            <w:tcW w:w="5081" w:type="dxa"/>
+            <w:tcW w:w="5502" w:type="dxa"/>
           </w:tcPr>
           <w:p>
             <w:pPr>
@@ -294,7 +310,7 @@
         </w:tc>
         <w:tc>
           <w:tcPr>
-            <w:tcW w:w="2227" w:type="dxa"/>
+            <w:tcW w:w="1806" w:type="dxa"/>
           </w:tcPr>
           <w:p>
             <w:pPr>
@@ -360,7 +376,7 @@
         </w:tc>
         <w:tc>
           <w:tcPr>
-            <w:tcW w:w="5081" w:type="dxa"/>
+            <w:tcW w:w="5502" w:type="dxa"/>
           </w:tcPr>
           <w:p>
             <w:pPr>
@@ -384,7 +400,7 @@
         </w:tc>
         <w:tc>
           <w:tcPr>
-            <w:tcW w:w="2227" w:type="dxa"/>
+            <w:tcW w:w="1806" w:type="dxa"/>
           </w:tcPr>
           <w:p>
             <w:pPr>
@@ -447,7 +463,7 @@
         </w:tc>
         <w:tc>
           <w:tcPr>
-            <w:tcW w:w="5081" w:type="dxa"/>
+            <w:tcW w:w="5502" w:type="dxa"/>
           </w:tcPr>
           <w:p>
             <w:pPr>
@@ -469,7 +485,7 @@
         </w:tc>
         <w:tc>
           <w:tcPr>
-            <w:tcW w:w="2227" w:type="dxa"/>
+            <w:tcW w:w="1806" w:type="dxa"/>
           </w:tcPr>
           <w:p>
             <w:pPr>
@@ -532,7 +548,7 @@
         </w:tc>
         <w:tc>
           <w:tcPr>
-            <w:tcW w:w="5081" w:type="dxa"/>
+            <w:tcW w:w="5502" w:type="dxa"/>
           </w:tcPr>
           <w:p>
             <w:pPr>
@@ -554,7 +570,7 @@
         </w:tc>
         <w:tc>
           <w:tcPr>
-            <w:tcW w:w="2227" w:type="dxa"/>
+            <w:tcW w:w="1806" w:type="dxa"/>
           </w:tcPr>
           <w:p>
             <w:pPr>
@@ -617,7 +633,7 @@
         </w:tc>
         <w:tc>
           <w:tcPr>
-            <w:tcW w:w="5081" w:type="dxa"/>
+            <w:tcW w:w="5502" w:type="dxa"/>
           </w:tcPr>
           <w:p>
             <w:pPr>
@@ -638,7 +654,7 @@
         </w:tc>
         <w:tc>
           <w:tcPr>
-            <w:tcW w:w="2227" w:type="dxa"/>
+            <w:tcW w:w="1806" w:type="dxa"/>
           </w:tcPr>
           <w:p>
             <w:pPr>
@@ -701,7 +717,7 @@
         </w:tc>
         <w:tc>
           <w:tcPr>
-            <w:tcW w:w="5081" w:type="dxa"/>
+            <w:tcW w:w="5502" w:type="dxa"/>
           </w:tcPr>
           <w:p>
             <w:pPr>
@@ -723,7 +739,7 @@
         </w:tc>
         <w:tc>
           <w:tcPr>
-            <w:tcW w:w="2227" w:type="dxa"/>
+            <w:tcW w:w="1806" w:type="dxa"/>
           </w:tcPr>
           <w:p>
             <w:pPr>
@@ -786,7 +802,7 @@
         </w:tc>
         <w:tc>
           <w:tcPr>
-            <w:tcW w:w="5081" w:type="dxa"/>
+            <w:tcW w:w="5502" w:type="dxa"/>
           </w:tcPr>
           <w:p>
             <w:pPr>
@@ -808,7 +824,7 @@
         </w:tc>
         <w:tc>
           <w:tcPr>
-            <w:tcW w:w="2227" w:type="dxa"/>
+            <w:tcW w:w="1806" w:type="dxa"/>
           </w:tcPr>
           <w:p>
             <w:pPr>
@@ -867,7 +883,7 @@
         </w:tc>
         <w:tc>
           <w:tcPr>
-            <w:tcW w:w="5081" w:type="dxa"/>
+            <w:tcW w:w="5502" w:type="dxa"/>
           </w:tcPr>
           <w:p>
             <w:pPr>
@@ -889,7 +905,7 @@
         </w:tc>
         <w:tc>
           <w:tcPr>
-            <w:tcW w:w="2227" w:type="dxa"/>
+            <w:tcW w:w="1806" w:type="dxa"/>
           </w:tcPr>
           <w:p>
             <w:pPr>
@@ -948,7 +964,7 @@
         </w:tc>
         <w:tc>
           <w:tcPr>
-            <w:tcW w:w="5081" w:type="dxa"/>
+            <w:tcW w:w="5502" w:type="dxa"/>
           </w:tcPr>
           <w:p>
             <w:pPr>
@@ -970,7 +986,7 @@
         </w:tc>
         <w:tc>
           <w:tcPr>
-            <w:tcW w:w="2227" w:type="dxa"/>
+            <w:tcW w:w="1806" w:type="dxa"/>
           </w:tcPr>
           <w:p>
             <w:pPr>
@@ -1029,7 +1045,7 @@
         </w:tc>
         <w:tc>
           <w:tcPr>
-            <w:tcW w:w="5081" w:type="dxa"/>
+            <w:tcW w:w="5502" w:type="dxa"/>
           </w:tcPr>
           <w:p>
             <w:pPr>
@@ -1058,7 +1074,7 @@
         </w:tc>
         <w:tc>
           <w:tcPr>
-            <w:tcW w:w="2227" w:type="dxa"/>
+            <w:tcW w:w="1806" w:type="dxa"/>
           </w:tcPr>
           <w:p>
             <w:pPr>
@@ -1124,7 +1140,7 @@
         </w:tc>
         <w:tc>
           <w:tcPr>
-            <w:tcW w:w="5081" w:type="dxa"/>
+            <w:tcW w:w="5502" w:type="dxa"/>
           </w:tcPr>
           <w:p>
             <w:pPr>
@@ -1148,7 +1164,7 @@
         </w:tc>
         <w:tc>
           <w:tcPr>
-            <w:tcW w:w="2227" w:type="dxa"/>
+            <w:tcW w:w="1806" w:type="dxa"/>
           </w:tcPr>
           <w:p>
             <w:pPr>
@@ -1206,7 +1222,7 @@
         </w:tc>
         <w:tc>
           <w:tcPr>
-            <w:tcW w:w="5081" w:type="dxa"/>
+            <w:tcW w:w="5502" w:type="dxa"/>
           </w:tcPr>
           <w:p>
             <w:pPr>
@@ -1238,7 +1254,7 @@
         </w:tc>
         <w:tc>
           <w:tcPr>
-            <w:tcW w:w="2227" w:type="dxa"/>
+            <w:tcW w:w="1806" w:type="dxa"/>
           </w:tcPr>
           <w:p>
             <w:pPr>
@@ -1296,7 +1312,7 @@
         </w:tc>
         <w:tc>
           <w:tcPr>
-            <w:tcW w:w="5081" w:type="dxa"/>
+            <w:tcW w:w="5502" w:type="dxa"/>
           </w:tcPr>
           <w:p>
             <w:pPr>
@@ -1318,7 +1334,7 @@
         </w:tc>
         <w:tc>
           <w:tcPr>
-            <w:tcW w:w="2227" w:type="dxa"/>
+            <w:tcW w:w="1806" w:type="dxa"/>
           </w:tcPr>
           <w:p>
             <w:pPr>
@@ -1376,7 +1392,7 @@
         </w:tc>
         <w:tc>
           <w:tcPr>
-            <w:tcW w:w="5081" w:type="dxa"/>
+            <w:tcW w:w="5502" w:type="dxa"/>
           </w:tcPr>
           <w:p>
             <w:pPr>
@@ -1398,7 +1414,7 @@
         </w:tc>
         <w:tc>
           <w:tcPr>
-            <w:tcW w:w="2227" w:type="dxa"/>
+            <w:tcW w:w="1806" w:type="dxa"/>
           </w:tcPr>
           <w:p>
             <w:pPr>
@@ -1456,7 +1472,7 @@
         </w:tc>
         <w:tc>
           <w:tcPr>
-            <w:tcW w:w="5081" w:type="dxa"/>
+            <w:tcW w:w="5502" w:type="dxa"/>
           </w:tcPr>
           <w:p>
             <w:pPr>
@@ -1478,7 +1494,7 @@
         </w:tc>
         <w:tc>
           <w:tcPr>
-            <w:tcW w:w="2227" w:type="dxa"/>
+            <w:tcW w:w="1806" w:type="dxa"/>
           </w:tcPr>
           <w:p>
             <w:pPr>
@@ -1528,7 +1544,7 @@
         </w:tc>
         <w:tc>
           <w:tcPr>
-            <w:tcW w:w="5081" w:type="dxa"/>
+            <w:tcW w:w="5502" w:type="dxa"/>
           </w:tcPr>
           <w:p>
             <w:pPr>
@@ -1549,7 +1565,7 @@
         </w:tc>
         <w:tc>
           <w:tcPr>
-            <w:tcW w:w="2227" w:type="dxa"/>
+            <w:tcW w:w="1806" w:type="dxa"/>
           </w:tcPr>
           <w:p>
             <w:pPr>
@@ -1599,7 +1615,7 @@
         </w:tc>
         <w:tc>
           <w:tcPr>
-            <w:tcW w:w="5081" w:type="dxa"/>
+            <w:tcW w:w="5502" w:type="dxa"/>
           </w:tcPr>
           <w:p>
             <w:pPr>
@@ -1691,7 +1707,7 @@
         </w:tc>
         <w:tc>
           <w:tcPr>
-            <w:tcW w:w="2227" w:type="dxa"/>
+            <w:tcW w:w="1806" w:type="dxa"/>
           </w:tcPr>
           <w:p>
             <w:pPr>
@@ -1757,7 +1773,7 @@
         </w:tc>
         <w:tc>
           <w:tcPr>
-            <w:tcW w:w="5081" w:type="dxa"/>
+            <w:tcW w:w="5502" w:type="dxa"/>
           </w:tcPr>
           <w:p>
             <w:pPr>
@@ -1781,7 +1797,7 @@
         </w:tc>
         <w:tc>
           <w:tcPr>
-            <w:tcW w:w="2227" w:type="dxa"/>
+            <w:tcW w:w="1806" w:type="dxa"/>
           </w:tcPr>
           <w:p>
             <w:pPr>
@@ -1839,7 +1855,7 @@
         </w:tc>
         <w:tc>
           <w:tcPr>
-            <w:tcW w:w="5081" w:type="dxa"/>
+            <w:tcW w:w="5502" w:type="dxa"/>
           </w:tcPr>
           <w:p>
             <w:pPr>
@@ -1861,7 +1877,7 @@
         </w:tc>
         <w:tc>
           <w:tcPr>
-            <w:tcW w:w="2227" w:type="dxa"/>
+            <w:tcW w:w="1806" w:type="dxa"/>
           </w:tcPr>
           <w:p>
             <w:pPr>
@@ -1919,7 +1935,7 @@
         </w:tc>
         <w:tc>
           <w:tcPr>
-            <w:tcW w:w="5081" w:type="dxa"/>
+            <w:tcW w:w="5502" w:type="dxa"/>
           </w:tcPr>
           <w:p>
             <w:pPr>
@@ -1941,7 +1957,7 @@
         </w:tc>
         <w:tc>
           <w:tcPr>
-            <w:tcW w:w="2227" w:type="dxa"/>
+            <w:tcW w:w="1806" w:type="dxa"/>
           </w:tcPr>
           <w:p>
             <w:pPr>
@@ -1999,7 +2015,7 @@
         </w:tc>
         <w:tc>
           <w:tcPr>
-            <w:tcW w:w="5081" w:type="dxa"/>
+            <w:tcW w:w="5502" w:type="dxa"/>
           </w:tcPr>
           <w:p>
             <w:pPr>
@@ -2021,7 +2037,7 @@
         </w:tc>
         <w:tc>
           <w:tcPr>
-            <w:tcW w:w="2227" w:type="dxa"/>
+            <w:tcW w:w="1806" w:type="dxa"/>
           </w:tcPr>
           <w:p>
             <w:pPr>
@@ -2079,7 +2095,7 @@
         </w:tc>
         <w:tc>
           <w:tcPr>
-            <w:tcW w:w="5081" w:type="dxa"/>
+            <w:tcW w:w="5502" w:type="dxa"/>
           </w:tcPr>
           <w:p>
             <w:pPr>
@@ -2102,7 +2118,7 @@
         </w:tc>
         <w:tc>
           <w:tcPr>
-            <w:tcW w:w="2227" w:type="dxa"/>
+            <w:tcW w:w="1806" w:type="dxa"/>
           </w:tcPr>
           <w:p>
             <w:pPr>
@@ -2160,7 +2176,7 @@
         </w:tc>
         <w:tc>
           <w:tcPr>
-            <w:tcW w:w="5081" w:type="dxa"/>
+            <w:tcW w:w="5502" w:type="dxa"/>
           </w:tcPr>
           <w:p>
             <w:pPr>
@@ -2182,7 +2198,7 @@
         </w:tc>
         <w:tc>
           <w:tcPr>
-            <w:tcW w:w="2227" w:type="dxa"/>
+            <w:tcW w:w="1806" w:type="dxa"/>
           </w:tcPr>
           <w:p>
             <w:pPr>
@@ -2240,7 +2256,7 @@
         </w:tc>
         <w:tc>
           <w:tcPr>
-            <w:tcW w:w="5081" w:type="dxa"/>
+            <w:tcW w:w="5502" w:type="dxa"/>
           </w:tcPr>
           <w:p>
             <w:pPr>
@@ -2262,7 +2278,7 @@
         </w:tc>
         <w:tc>
           <w:tcPr>
-            <w:tcW w:w="2227" w:type="dxa"/>
+            <w:tcW w:w="1806" w:type="dxa"/>
           </w:tcPr>
           <w:p>
             <w:pPr>
@@ -2328,7 +2344,7 @@
         </w:tc>
         <w:tc>
           <w:tcPr>
-            <w:tcW w:w="5081" w:type="dxa"/>
+            <w:tcW w:w="5502" w:type="dxa"/>
           </w:tcPr>
           <w:p>
             <w:pPr>
@@ -2355,7 +2371,7 @@
         </w:tc>
         <w:tc>
           <w:tcPr>
-            <w:tcW w:w="2227" w:type="dxa"/>
+            <w:tcW w:w="1806" w:type="dxa"/>
           </w:tcPr>
           <w:p>
             <w:pPr>
@@ -2421,7 +2437,7 @@
         </w:tc>
         <w:tc>
           <w:tcPr>
-            <w:tcW w:w="5081" w:type="dxa"/>
+            <w:tcW w:w="5502" w:type="dxa"/>
           </w:tcPr>
           <w:p>
             <w:pPr>
@@ -2462,7 +2478,7 @@
         </w:tc>
         <w:tc>
           <w:tcPr>
-            <w:tcW w:w="2227" w:type="dxa"/>
+            <w:tcW w:w="1806" w:type="dxa"/>
           </w:tcPr>
           <w:p>
             <w:pPr>
@@ -3739,13 +3755,23 @@
                 <w:szCs w:val="28"/>
               </w:rPr>
             </w:pPr>
-            <w:r>
-              <w:rPr>
-                <w:rFonts w:ascii="Century" w:hAnsi="Century"/>
-                <w:sz w:val="28"/>
-                <w:szCs w:val="28"/>
-              </w:rPr>
-              <w:t>Charotar University of Science and Technology</w:t>
+            <w:proofErr w:type="spellStart"/>
+            <w:r>
+              <w:rPr>
+                <w:rFonts w:ascii="Century" w:hAnsi="Century"/>
+                <w:sz w:val="28"/>
+                <w:szCs w:val="28"/>
+              </w:rPr>
+              <w:t>Charotar</w:t>
+            </w:r>
+            <w:proofErr w:type="spellEnd"/>
+            <w:r>
+              <w:rPr>
+                <w:rFonts w:ascii="Century" w:hAnsi="Century"/>
+                <w:sz w:val="28"/>
+                <w:szCs w:val="28"/>
+              </w:rPr>
+              <w:t xml:space="preserve"> University of Science and Technology</w:t>
             </w:r>
           </w:p>
         </w:tc>
@@ -3797,7 +3823,25 @@
                 <w:sz w:val="28"/>
                 <w:szCs w:val="28"/>
               </w:rPr>
-              <w:t>Prapti Jigneshbhai Patel</w:t>
+              <w:t xml:space="preserve">Prapti </w:t>
+            </w:r>
+            <w:proofErr w:type="spellStart"/>
+            <w:r>
+              <w:rPr>
+                <w:rFonts w:ascii="Century" w:hAnsi="Century"/>
+                <w:sz w:val="28"/>
+                <w:szCs w:val="28"/>
+              </w:rPr>
+              <w:t>Jigneshbhai</w:t>
+            </w:r>
+            <w:proofErr w:type="spellEnd"/>
+            <w:r>
+              <w:rPr>
+                <w:rFonts w:ascii="Century" w:hAnsi="Century"/>
+                <w:sz w:val="28"/>
+                <w:szCs w:val="28"/>
+              </w:rPr>
+              <w:t xml:space="preserve"> Patel</w:t>
             </w:r>
           </w:p>
         </w:tc>
@@ -5278,7 +5322,25 @@
           <w:sz w:val="28"/>
           <w:szCs w:val="28"/>
         </w:rPr>
-        <w:t>started out as a small open source project that evolved as more and more people found out how useful it was. Rasmus Lerdorf unleashed the first version of PHP way back in 1994.</w:t>
+        <w:t xml:space="preserve">started out as a small open source project that evolved as more and more people found out how useful it was. Rasmus </w:t>
+      </w:r>
+      <w:proofErr w:type="spellStart"/>
+      <w:r>
+        <w:rPr>
+          <w:rFonts w:ascii="Century" w:hAnsi="Century"/>
+          <w:sz w:val="28"/>
+          <w:szCs w:val="28"/>
+        </w:rPr>
+        <w:t>Lerdorf</w:t>
+      </w:r>
+      <w:proofErr w:type="spellEnd"/>
+      <w:r>
+        <w:rPr>
+          <w:rFonts w:ascii="Century" w:hAnsi="Century"/>
+          <w:sz w:val="28"/>
+          <w:szCs w:val="28"/>
+        </w:rPr>
+        <w:t xml:space="preserve"> unleashed the first version of PHP way back in 1994.</w:t>
       </w:r>
     </w:p>
     <w:p>
@@ -6063,7 +6125,25 @@
           <w:sz w:val="28"/>
           <w:szCs w:val="28"/>
         </w:rPr>
-        <w:t>offers a collection of guidelines that can be used to alter the color, font, layout, and other stylistic components of HTML elements.</w:t>
+        <w:t xml:space="preserve">offers a collection of guidelines that can be used to alter the </w:t>
+      </w:r>
+      <w:proofErr w:type="spellStart"/>
+      <w:r>
+        <w:rPr>
+          <w:rFonts w:ascii="Century" w:hAnsi="Century"/>
+          <w:sz w:val="28"/>
+          <w:szCs w:val="28"/>
+        </w:rPr>
+        <w:t>color</w:t>
+      </w:r>
+      <w:proofErr w:type="spellEnd"/>
+      <w:r>
+        <w:rPr>
+          <w:rFonts w:ascii="Century" w:hAnsi="Century"/>
+          <w:sz w:val="28"/>
+          <w:szCs w:val="28"/>
+        </w:rPr>
+        <w:t>, font, layout, and other stylistic components of HTML elements.</w:t>
       </w:r>
     </w:p>
     <w:p>
@@ -6298,7 +6378,25 @@
           <w:sz w:val="28"/>
           <w:szCs w:val="28"/>
         </w:rPr>
-        <w:t xml:space="preserve"> attributes, including color, typeface, size, padding, margin, and others, can be used to modify how HTML components look.</w:t>
+        <w:t xml:space="preserve"> attributes, including </w:t>
+      </w:r>
+      <w:proofErr w:type="spellStart"/>
+      <w:r>
+        <w:rPr>
+          <w:rFonts w:ascii="Century" w:hAnsi="Century"/>
+          <w:sz w:val="28"/>
+          <w:szCs w:val="28"/>
+        </w:rPr>
+        <w:t>color</w:t>
+      </w:r>
+      <w:proofErr w:type="spellEnd"/>
+      <w:r>
+        <w:rPr>
+          <w:rFonts w:ascii="Century" w:hAnsi="Century"/>
+          <w:sz w:val="28"/>
+          <w:szCs w:val="28"/>
+        </w:rPr>
+        <w:t>, typeface, size, padding, margin, and others, can be used to modify how HTML components look.</w:t>
       </w:r>
     </w:p>
     <w:p>
@@ -6348,13 +6446,23 @@
           <w:szCs w:val="28"/>
         </w:rPr>
       </w:pPr>
-      <w:r>
-        <w:rPr>
-          <w:rFonts w:ascii="Century" w:hAnsi="Century"/>
-          <w:sz w:val="28"/>
-          <w:szCs w:val="28"/>
-        </w:rPr>
-        <w:t xml:space="preserve">Color names, hex symbols, numeric figures, and more can all be used as variables for </w:t>
+      <w:proofErr w:type="spellStart"/>
+      <w:r>
+        <w:rPr>
+          <w:rFonts w:ascii="Century" w:hAnsi="Century"/>
+          <w:sz w:val="28"/>
+          <w:szCs w:val="28"/>
+        </w:rPr>
+        <w:t>Color</w:t>
+      </w:r>
+      <w:proofErr w:type="spellEnd"/>
+      <w:r>
+        <w:rPr>
+          <w:rFonts w:ascii="Century" w:hAnsi="Century"/>
+          <w:sz w:val="28"/>
+          <w:szCs w:val="28"/>
+        </w:rPr>
+        <w:t xml:space="preserve"> names, hex symbols, numeric figures, and more can all be used as variables for </w:t>
       </w:r>
       <w:r>
         <w:rPr>
@@ -6687,7 +6795,25 @@
           <w:sz w:val="28"/>
           <w:szCs w:val="28"/>
         </w:rPr>
-        <w:t xml:space="preserve">Brendan Eich created </w:t>
+        <w:t xml:space="preserve">Brendan </w:t>
+      </w:r>
+      <w:proofErr w:type="spellStart"/>
+      <w:r>
+        <w:rPr>
+          <w:rFonts w:ascii="Century" w:hAnsi="Century"/>
+          <w:sz w:val="28"/>
+          <w:szCs w:val="28"/>
+        </w:rPr>
+        <w:t>Eich</w:t>
+      </w:r>
+      <w:proofErr w:type="spellEnd"/>
+      <w:r>
+        <w:rPr>
+          <w:rFonts w:ascii="Century" w:hAnsi="Century"/>
+          <w:sz w:val="28"/>
+          <w:szCs w:val="28"/>
+        </w:rPr>
+        <w:t xml:space="preserve"> created </w:t>
       </w:r>
       <w:r>
         <w:rPr>
@@ -9337,7 +9463,25 @@
           <w:sz w:val="28"/>
           <w:szCs w:val="28"/>
         </w:rPr>
-        <w:t>The first step in web application for solar panels without the risk of SQL Injections and it’s breaches is touted as the most complex and the most layered process. It involves interactions, discussions and data gathering and sets the base for the Solar Panel web application. But, quite often it ends up becoming a to and from task wherein there is always a new list of unanswered questions as the marketing gets started.</w:t>
+        <w:t xml:space="preserve">The first step in web application for solar panels without the risk of SQL Injections and </w:t>
+      </w:r>
+      <w:proofErr w:type="gramStart"/>
+      <w:r>
+        <w:rPr>
+          <w:rFonts w:ascii="Century" w:hAnsi="Century"/>
+          <w:sz w:val="28"/>
+          <w:szCs w:val="28"/>
+        </w:rPr>
+        <w:t>it’s</w:t>
+      </w:r>
+      <w:proofErr w:type="gramEnd"/>
+      <w:r>
+        <w:rPr>
+          <w:rFonts w:ascii="Century" w:hAnsi="Century"/>
+          <w:sz w:val="28"/>
+          <w:szCs w:val="28"/>
+        </w:rPr>
+        <w:t xml:space="preserve"> breaches is touted as the most complex and the most layered process. It involves interactions, discussions and data gathering and sets the base for the Solar Panel web application. But, quite often it ends up becoming a to and from task wherein there is always a new list of unanswered questions as the marketing gets started.</w:t>
       </w:r>
     </w:p>
     <w:p>
@@ -10921,8 +11065,36 @@
                 <w:sz w:val="26"/>
                 <w:szCs w:val="26"/>
               </w:rPr>
-              <w:t>Name, MobileNo., Email, Address, Pincode</w:t>
-            </w:r>
+              <w:t xml:space="preserve">Name, </w:t>
+            </w:r>
+            <w:proofErr w:type="spellStart"/>
+            <w:r>
+              <w:rPr>
+                <w:rFonts w:ascii="Century" w:hAnsi="Century"/>
+                <w:sz w:val="26"/>
+                <w:szCs w:val="26"/>
+              </w:rPr>
+              <w:t>MobileNo</w:t>
+            </w:r>
+            <w:proofErr w:type="spellEnd"/>
+            <w:r>
+              <w:rPr>
+                <w:rFonts w:ascii="Century" w:hAnsi="Century"/>
+                <w:sz w:val="26"/>
+                <w:szCs w:val="26"/>
+              </w:rPr>
+              <w:t xml:space="preserve">., Email, Address, </w:t>
+            </w:r>
+            <w:proofErr w:type="spellStart"/>
+            <w:r>
+              <w:rPr>
+                <w:rFonts w:ascii="Century" w:hAnsi="Century"/>
+                <w:sz w:val="26"/>
+                <w:szCs w:val="26"/>
+              </w:rPr>
+              <w:t>Pincode</w:t>
+            </w:r>
+            <w:proofErr w:type="spellEnd"/>
           </w:p>
         </w:tc>
       </w:tr>
@@ -10970,7 +11142,25 @@
                 <w:sz w:val="26"/>
                 <w:szCs w:val="26"/>
               </w:rPr>
-              <w:t>Email or MobileNo. must be Unique.</w:t>
+              <w:t xml:space="preserve">Email or </w:t>
+            </w:r>
+            <w:proofErr w:type="spellStart"/>
+            <w:r>
+              <w:rPr>
+                <w:rFonts w:ascii="Century" w:hAnsi="Century"/>
+                <w:sz w:val="26"/>
+                <w:szCs w:val="26"/>
+              </w:rPr>
+              <w:t>MobileNo</w:t>
+            </w:r>
+            <w:proofErr w:type="spellEnd"/>
+            <w:r>
+              <w:rPr>
+                <w:rFonts w:ascii="Century" w:hAnsi="Century"/>
+                <w:sz w:val="26"/>
+                <w:szCs w:val="26"/>
+              </w:rPr>
+              <w:t>. must be Unique.</w:t>
             </w:r>
           </w:p>
           <w:p>
@@ -11205,8 +11395,36 @@
                 <w:sz w:val="26"/>
                 <w:szCs w:val="26"/>
               </w:rPr>
-              <w:t>Name, MobileNo., Email, Address, Pincode</w:t>
-            </w:r>
+              <w:t xml:space="preserve">Name, </w:t>
+            </w:r>
+            <w:proofErr w:type="spellStart"/>
+            <w:r>
+              <w:rPr>
+                <w:rFonts w:ascii="Century" w:hAnsi="Century"/>
+                <w:sz w:val="26"/>
+                <w:szCs w:val="26"/>
+              </w:rPr>
+              <w:t>MobileNo</w:t>
+            </w:r>
+            <w:proofErr w:type="spellEnd"/>
+            <w:r>
+              <w:rPr>
+                <w:rFonts w:ascii="Century" w:hAnsi="Century"/>
+                <w:sz w:val="26"/>
+                <w:szCs w:val="26"/>
+              </w:rPr>
+              <w:t xml:space="preserve">., Email, Address, </w:t>
+            </w:r>
+            <w:proofErr w:type="spellStart"/>
+            <w:r>
+              <w:rPr>
+                <w:rFonts w:ascii="Century" w:hAnsi="Century"/>
+                <w:sz w:val="26"/>
+                <w:szCs w:val="26"/>
+              </w:rPr>
+              <w:t>Pincode</w:t>
+            </w:r>
+            <w:proofErr w:type="spellEnd"/>
           </w:p>
         </w:tc>
       </w:tr>
@@ -12027,7 +12245,43 @@
                 <w:sz w:val="26"/>
                 <w:szCs w:val="26"/>
               </w:rPr>
-              <w:t>Product id, name, email, mobileno., address, pincode, payment id, amount, order id, order date</w:t>
+              <w:t xml:space="preserve">Product id, name, email, </w:t>
+            </w:r>
+            <w:proofErr w:type="spellStart"/>
+            <w:r>
+              <w:rPr>
+                <w:rFonts w:ascii="Century" w:hAnsi="Century"/>
+                <w:sz w:val="26"/>
+                <w:szCs w:val="26"/>
+              </w:rPr>
+              <w:t>mobileno</w:t>
+            </w:r>
+            <w:proofErr w:type="spellEnd"/>
+            <w:r>
+              <w:rPr>
+                <w:rFonts w:ascii="Century" w:hAnsi="Century"/>
+                <w:sz w:val="26"/>
+                <w:szCs w:val="26"/>
+              </w:rPr>
+              <w:t xml:space="preserve">., address, </w:t>
+            </w:r>
+            <w:proofErr w:type="spellStart"/>
+            <w:r>
+              <w:rPr>
+                <w:rFonts w:ascii="Century" w:hAnsi="Century"/>
+                <w:sz w:val="26"/>
+                <w:szCs w:val="26"/>
+              </w:rPr>
+              <w:t>pincode</w:t>
+            </w:r>
+            <w:proofErr w:type="spellEnd"/>
+            <w:r>
+              <w:rPr>
+                <w:rFonts w:ascii="Century" w:hAnsi="Century"/>
+                <w:sz w:val="26"/>
+                <w:szCs w:val="26"/>
+              </w:rPr>
+              <w:t>, payment id, amount, order id, order date</w:t>
             </w:r>
           </w:p>
         </w:tc>
@@ -12327,8 +12581,36 @@
                 <w:sz w:val="26"/>
                 <w:szCs w:val="26"/>
               </w:rPr>
-              <w:t>Name, email, address, pincode, password, User_id</w:t>
-            </w:r>
+              <w:t xml:space="preserve">Name, email, address, </w:t>
+            </w:r>
+            <w:proofErr w:type="spellStart"/>
+            <w:r>
+              <w:rPr>
+                <w:rFonts w:ascii="Century" w:hAnsi="Century"/>
+                <w:sz w:val="26"/>
+                <w:szCs w:val="26"/>
+              </w:rPr>
+              <w:t>pincode</w:t>
+            </w:r>
+            <w:proofErr w:type="spellEnd"/>
+            <w:r>
+              <w:rPr>
+                <w:rFonts w:ascii="Century" w:hAnsi="Century"/>
+                <w:sz w:val="26"/>
+                <w:szCs w:val="26"/>
+              </w:rPr>
+              <w:t xml:space="preserve">, password, </w:t>
+            </w:r>
+            <w:proofErr w:type="spellStart"/>
+            <w:r>
+              <w:rPr>
+                <w:rFonts w:ascii="Century" w:hAnsi="Century"/>
+                <w:sz w:val="26"/>
+                <w:szCs w:val="26"/>
+              </w:rPr>
+              <w:t>User_id</w:t>
+            </w:r>
+            <w:proofErr w:type="spellEnd"/>
           </w:p>
         </w:tc>
       </w:tr>
@@ -12370,13 +12652,23 @@
                 <w:szCs w:val="26"/>
               </w:rPr>
             </w:pPr>
+            <w:proofErr w:type="spellStart"/>
             <w:r>
               <w:rPr>
                 <w:rFonts w:ascii="Century" w:hAnsi="Century"/>
                 <w:sz w:val="26"/>
                 <w:szCs w:val="26"/>
               </w:rPr>
-              <w:t>User_id must be unique.</w:t>
+              <w:t>User_id</w:t>
+            </w:r>
+            <w:proofErr w:type="spellEnd"/>
+            <w:r>
+              <w:rPr>
+                <w:rFonts w:ascii="Century" w:hAnsi="Century"/>
+                <w:sz w:val="26"/>
+                <w:szCs w:val="26"/>
+              </w:rPr>
+              <w:t xml:space="preserve"> must be unique.</w:t>
             </w:r>
           </w:p>
           <w:p>
@@ -16236,6 +16528,7 @@
                 <w:szCs w:val="28"/>
               </w:rPr>
             </w:pPr>
+            <w:proofErr w:type="spellStart"/>
             <w:r>
               <w:rPr>
                 <w:rFonts w:ascii="Century" w:hAnsi="Century"/>
@@ -16244,6 +16537,7 @@
               </w:rPr>
               <w:t>shreya</w:t>
             </w:r>
+            <w:proofErr w:type="spellEnd"/>
           </w:p>
         </w:tc>
         <w:tc>
@@ -17556,6 +17850,7 @@
                 <w:szCs w:val="28"/>
               </w:rPr>
             </w:pPr>
+            <w:proofErr w:type="spellStart"/>
             <w:r>
               <w:rPr>
                 <w:rFonts w:ascii="Century" w:hAnsi="Century"/>
@@ -17564,6 +17859,7 @@
               </w:rPr>
               <w:t>shreya</w:t>
             </w:r>
+            <w:proofErr w:type="spellEnd"/>
           </w:p>
         </w:tc>
         <w:tc>
@@ -19360,7 +19656,29 @@
           <w:szCs w:val="32"/>
           <w:shd w:val="clear" w:color="auto" w:fill="F7F7F8"/>
         </w:rPr>
-        <w:t>SQL Injection by PortSwigger (</w:t>
+        <w:t xml:space="preserve">SQL Injection by </w:t>
+      </w:r>
+      <w:proofErr w:type="spellStart"/>
+      <w:r>
+        <w:rPr>
+          <w:rFonts w:ascii="Century" w:hAnsi="Century" w:cs="Segoe UI"/>
+          <w:color w:val="374151"/>
+          <w:sz w:val="32"/>
+          <w:szCs w:val="32"/>
+          <w:shd w:val="clear" w:color="auto" w:fill="F7F7F8"/>
+        </w:rPr>
+        <w:t>PortSwigger</w:t>
+      </w:r>
+      <w:proofErr w:type="spellEnd"/>
+      <w:r>
+        <w:rPr>
+          <w:rFonts w:ascii="Century" w:hAnsi="Century" w:cs="Segoe UI"/>
+          <w:color w:val="374151"/>
+          <w:sz w:val="32"/>
+          <w:szCs w:val="32"/>
+          <w:shd w:val="clear" w:color="auto" w:fill="F7F7F8"/>
+        </w:rPr>
+        <w:t xml:space="preserve"> (</w:t>
       </w:r>
       <w:hyperlink r:id="rId33" w:tgtFrame="_new" w:history="1">
         <w:r>
@@ -19407,7 +19725,51 @@
           <w:szCs w:val="32"/>
           <w:shd w:val="clear" w:color="auto" w:fill="F7F7F8"/>
         </w:rPr>
-        <w:t>SQL Injection Defense by Acunetix (</w:t>
+        <w:t xml:space="preserve">SQL Injection </w:t>
+      </w:r>
+      <w:proofErr w:type="spellStart"/>
+      <w:r>
+        <w:rPr>
+          <w:rFonts w:ascii="Century" w:hAnsi="Century" w:cs="Segoe UI"/>
+          <w:color w:val="374151"/>
+          <w:sz w:val="32"/>
+          <w:szCs w:val="32"/>
+          <w:shd w:val="clear" w:color="auto" w:fill="F7F7F8"/>
+        </w:rPr>
+        <w:t>Defense</w:t>
+      </w:r>
+      <w:proofErr w:type="spellEnd"/>
+      <w:r>
+        <w:rPr>
+          <w:rFonts w:ascii="Century" w:hAnsi="Century" w:cs="Segoe UI"/>
+          <w:color w:val="374151"/>
+          <w:sz w:val="32"/>
+          <w:szCs w:val="32"/>
+          <w:shd w:val="clear" w:color="auto" w:fill="F7F7F8"/>
+        </w:rPr>
+        <w:t xml:space="preserve"> by </w:t>
+      </w:r>
+      <w:proofErr w:type="spellStart"/>
+      <w:r>
+        <w:rPr>
+          <w:rFonts w:ascii="Century" w:hAnsi="Century" w:cs="Segoe UI"/>
+          <w:color w:val="374151"/>
+          <w:sz w:val="32"/>
+          <w:szCs w:val="32"/>
+          <w:shd w:val="clear" w:color="auto" w:fill="F7F7F8"/>
+        </w:rPr>
+        <w:t>Acunetix</w:t>
+      </w:r>
+      <w:proofErr w:type="spellEnd"/>
+      <w:r>
+        <w:rPr>
+          <w:rFonts w:ascii="Century" w:hAnsi="Century" w:cs="Segoe UI"/>
+          <w:color w:val="374151"/>
+          <w:sz w:val="32"/>
+          <w:szCs w:val="32"/>
+          <w:shd w:val="clear" w:color="auto" w:fill="F7F7F8"/>
+        </w:rPr>
+        <w:t xml:space="preserve"> (</w:t>
       </w:r>
       <w:hyperlink r:id="rId34" w:tgtFrame="_new" w:history="1">
         <w:r>
@@ -19584,7 +19946,7 @@
         <v:path o:extrusionok="f" gradientshapeok="t" o:connecttype="rect"/>
         <o:lock v:ext="edit" aspectratio="t"/>
       </v:shapetype>
-      <v:shape id="_x0000_i1185" type="#_x0000_t75" style="width:11.25pt;height:11.25pt" o:bullet="t">
+      <v:shape id="_x0000_i1038" type="#_x0000_t75" style="width:11.25pt;height:11.25pt" o:bullet="t">
         <v:imagedata r:id="rId1" o:title="mso81AE"/>
       </v:shape>
     </w:pict>

</xml_diff>

<commit_message>
removing sql injection from the documentation
</commit_message>
<xml_diff>
--- a/Report.docx
+++ b/Report.docx
@@ -1,6 +1,6 @@
 
 <file path=word/document.xml><?xml version="1.0" encoding="utf-8"?>
-<w:document xmlns:wpc="http://schemas.microsoft.com/office/word/2010/wordprocessingCanvas" xmlns:cx="http://schemas.microsoft.com/office/drawing/2014/chartex" xmlns:cx1="http://schemas.microsoft.com/office/drawing/2015/9/8/chartex" xmlns:cx2="http://schemas.microsoft.com/office/drawing/2015/10/21/chartex" xmlns:cx3="http://schemas.microsoft.com/office/drawing/2016/5/9/chartex" xmlns:cx4="http://schemas.microsoft.com/office/drawing/2016/5/10/chartex" xmlns:cx5="http://schemas.microsoft.com/office/drawing/2016/5/11/chartex" xmlns:cx6="http://schemas.microsoft.com/office/drawing/2016/5/12/chartex" xmlns:cx7="http://schemas.microsoft.com/office/drawing/2016/5/13/chartex" xmlns:cx8="http://schemas.microsoft.com/office/drawing/2016/5/14/chartex" xmlns:mc="http://schemas.openxmlformats.org/markup-compatibility/2006" xmlns:aink="http://schemas.microsoft.com/office/drawing/2016/ink" xmlns:am3d="http://schemas.microsoft.com/office/drawing/2017/model3d" xmlns:o="urn:schemas-microsoft-com:office:office" xmlns:oel="http://schemas.microsoft.com/office/2019/extlst" xmlns:r="http://schemas.openxmlformats.org/officeDocument/2006/relationships" xmlns:m="http://schemas.openxmlformats.org/officeDocument/2006/math" xmlns:v="urn:schemas-microsoft-com:vml" xmlns:wp14="http://schemas.microsoft.com/office/word/2010/wordprocessingDrawing" xmlns:wp="http://schemas.openxmlformats.org/drawingml/2006/wordprocessingDrawing" xmlns:w10="urn:schemas-microsoft-com:office:word" xmlns:w="http://schemas.openxmlformats.org/wordprocessingml/2006/main" xmlns:w14="http://schemas.microsoft.com/office/word/2010/wordml" xmlns:w15="http://schemas.microsoft.com/office/word/2012/wordml" xmlns:w16cex="http://schemas.microsoft.com/office/word/2018/wordml/cex" xmlns:w16cid="http://schemas.microsoft.com/office/word/2016/wordml/cid" xmlns:w16="http://schemas.microsoft.com/office/word/2018/wordml" xmlns:w16sdtdh="http://schemas.microsoft.com/office/word/2020/wordml/sdtdatahash" xmlns:w16se="http://schemas.microsoft.com/office/word/2015/wordml/symex" xmlns:wpg="http://schemas.microsoft.com/office/word/2010/wordprocessingGroup" xmlns:wpi="http://schemas.microsoft.com/office/word/2010/wordprocessingInk" xmlns:wne="http://schemas.microsoft.com/office/word/2006/wordml" xmlns:wps="http://schemas.microsoft.com/office/word/2010/wordprocessingShape" mc:Ignorable="w14 w15 w16se w16cid w16 w16cex w16sdtdh wp14">
+<w:document xmlns:wpc="http://schemas.microsoft.com/office/word/2010/wordprocessingCanvas" xmlns:cx="http://schemas.microsoft.com/office/drawing/2014/chartex" xmlns:cx1="http://schemas.microsoft.com/office/drawing/2015/9/8/chartex" xmlns:cx2="http://schemas.microsoft.com/office/drawing/2015/10/21/chartex" xmlns:cx3="http://schemas.microsoft.com/office/drawing/2016/5/9/chartex" xmlns:cx4="http://schemas.microsoft.com/office/drawing/2016/5/10/chartex" xmlns:cx5="http://schemas.microsoft.com/office/drawing/2016/5/11/chartex" xmlns:cx6="http://schemas.microsoft.com/office/drawing/2016/5/12/chartex" xmlns:cx7="http://schemas.microsoft.com/office/drawing/2016/5/13/chartex" xmlns:cx8="http://schemas.microsoft.com/office/drawing/2016/5/14/chartex" xmlns:mc="http://schemas.openxmlformats.org/markup-compatibility/2006" xmlns:aink="http://schemas.microsoft.com/office/drawing/2016/ink" xmlns:am3d="http://schemas.microsoft.com/office/drawing/2017/model3d" xmlns:o="urn:schemas-microsoft-com:office:office" xmlns:oel="http://schemas.microsoft.com/office/2019/extlst" xmlns:r="http://schemas.openxmlformats.org/officeDocument/2006/relationships" xmlns:m="http://schemas.openxmlformats.org/officeDocument/2006/math" xmlns:v="urn:schemas-microsoft-com:vml" xmlns:wp14="http://schemas.microsoft.com/office/word/2010/wordprocessingDrawing" xmlns:wp="http://schemas.openxmlformats.org/drawingml/2006/wordprocessingDrawing" xmlns:w10="urn:schemas-microsoft-com:office:word" xmlns:w="http://schemas.openxmlformats.org/wordprocessingml/2006/main" xmlns:w14="http://schemas.microsoft.com/office/word/2010/wordml" xmlns:w15="http://schemas.microsoft.com/office/word/2012/wordml" xmlns:w16cex="http://schemas.microsoft.com/office/word/2018/wordml/cex" xmlns:w16cid="http://schemas.microsoft.com/office/word/2016/wordml/cid" xmlns:w16="http://schemas.microsoft.com/office/word/2018/wordml" xmlns:w16du="http://schemas.microsoft.com/office/word/2023/wordml/word16du" xmlns:w16sdtdh="http://schemas.microsoft.com/office/word/2020/wordml/sdtdatahash" xmlns:w16se="http://schemas.microsoft.com/office/word/2015/wordml/symex" xmlns:wpg="http://schemas.microsoft.com/office/word/2010/wordprocessingGroup" xmlns:wpi="http://schemas.microsoft.com/office/word/2010/wordprocessingInk" xmlns:wne="http://schemas.microsoft.com/office/word/2006/wordml" xmlns:wps="http://schemas.microsoft.com/office/word/2010/wordprocessingShape" mc:Ignorable="w14 w15 w16se w16cid w16 w16cex w16sdtdh wp14">
   <w:body>
     <w:tbl>
       <w:tblPr>
@@ -2614,6 +2614,119 @@
     <w:p/>
     <w:p>
       <w:pPr>
+        <w:spacing w:before="240" w:after="0"/>
+        <w:ind w:left="674"/>
+        <w:rPr>
+          <w:rFonts w:ascii="Century" w:hAnsi="Century"/>
+          <w:sz w:val="28"/>
+          <w:szCs w:val="28"/>
+        </w:rPr>
+      </w:pPr>
+      <w:r>
+        <w:rPr>
+          <w:rFonts w:ascii="Century" w:hAnsi="Century"/>
+          <w:sz w:val="28"/>
+          <w:szCs w:val="28"/>
+        </w:rPr>
+        <w:t>Prayosha</w:t>
+      </w:r>
+      <w:r>
+        <w:rPr>
+          <w:rFonts w:ascii="Century" w:hAnsi="Century"/>
+          <w:sz w:val="28"/>
+          <w:szCs w:val="28"/>
+        </w:rPr>
+        <w:t>, the web application for solar firm is a cutting-edge and all-encompassing platform created to expedite operations and successfully manage solar projects. Lead management, customer management, project management, reporting and analytics, user management, and integration possibilities are just a few of the many features and functionalities offered by the application.</w:t>
+      </w:r>
+    </w:p>
+    <w:p>
+      <w:pPr>
+        <w:spacing w:before="240"/>
+        <w:ind w:left="674"/>
+        <w:rPr>
+          <w:rFonts w:ascii="Century" w:hAnsi="Century"/>
+          <w:sz w:val="28"/>
+          <w:szCs w:val="28"/>
+        </w:rPr>
+      </w:pPr>
+      <w:r>
+        <w:rPr>
+          <w:rFonts w:ascii="Century" w:hAnsi="Century"/>
+          <w:sz w:val="28"/>
+          <w:szCs w:val="28"/>
+        </w:rPr>
+        <w:t>The application is made to interact with other company systems, and project management tools, to streamline operations and prevent double data entry. Its architecture is flexible and extensible, and it is adaptable to meet the needs of the solar company's expanding business.</w:t>
+      </w:r>
+    </w:p>
+    <w:p>
+      <w:pPr>
+        <w:spacing w:before="240" w:after="0"/>
+        <w:ind w:left="674"/>
+        <w:rPr>
+          <w:rFonts w:ascii="Century" w:hAnsi="Century"/>
+          <w:sz w:val="28"/>
+          <w:szCs w:val="28"/>
+        </w:rPr>
+      </w:pPr>
+      <w:r>
+        <w:rPr>
+          <w:rFonts w:ascii="Century" w:hAnsi="Century"/>
+          <w:sz w:val="28"/>
+          <w:szCs w:val="28"/>
+        </w:rPr>
+        <w:t xml:space="preserve">This web application, which made for a solar panel company named </w:t>
+      </w:r>
+      <w:r>
+        <w:rPr>
+          <w:rFonts w:ascii="Century" w:hAnsi="Century"/>
+          <w:sz w:val="28"/>
+          <w:szCs w:val="28"/>
+        </w:rPr>
+        <w:t>Pr</w:t>
+      </w:r>
+      <w:r>
+        <w:rPr>
+          <w:rFonts w:ascii="Century" w:hAnsi="Century"/>
+          <w:sz w:val="28"/>
+          <w:szCs w:val="28"/>
+        </w:rPr>
+        <w:t>a</w:t>
+      </w:r>
+      <w:r>
+        <w:rPr>
+          <w:rFonts w:ascii="Century" w:hAnsi="Century"/>
+          <w:sz w:val="28"/>
+          <w:szCs w:val="28"/>
+        </w:rPr>
+        <w:t>y</w:t>
+      </w:r>
+      <w:r>
+        <w:rPr>
+          <w:rFonts w:ascii="Century" w:hAnsi="Century"/>
+          <w:sz w:val="28"/>
+          <w:szCs w:val="28"/>
+        </w:rPr>
+        <w:t>o</w:t>
+      </w:r>
+      <w:r>
+        <w:rPr>
+          <w:rFonts w:ascii="Century" w:hAnsi="Century"/>
+          <w:sz w:val="28"/>
+          <w:szCs w:val="28"/>
+        </w:rPr>
+        <w:t>sha</w:t>
+      </w:r>
+      <w:r>
+        <w:rPr>
+          <w:rFonts w:ascii="Century" w:hAnsi="Century"/>
+          <w:sz w:val="28"/>
+          <w:szCs w:val="28"/>
+        </w:rPr>
+        <w:t>, as described above, can lead to secure, reliable and error free system using parameterized queries, input validations, limiting user privileges, regularly updating, firewalls and intrusion detection systems and educate the user.</w:t>
+      </w:r>
+    </w:p>
+    <w:p>
+      <w:pPr>
         <w:spacing w:after="0"/>
         <w:ind w:left="674"/>
         <w:rPr>
@@ -2622,26 +2735,9 @@
           <w:szCs w:val="28"/>
         </w:rPr>
       </w:pPr>
-      <w:r>
-        <w:rPr>
-          <w:rFonts w:ascii="Century" w:hAnsi="Century"/>
-          <w:sz w:val="28"/>
-          <w:szCs w:val="28"/>
-        </w:rPr>
-        <w:t xml:space="preserve">The </w:t>
-      </w:r>
-      <w:r>
-        <w:rPr>
-          <w:rFonts w:ascii="Century" w:hAnsi="Century"/>
-          <w:sz w:val="28"/>
-          <w:szCs w:val="28"/>
-        </w:rPr>
-        <w:t>“Prevention of security breaches caused by SQL Injections”</w:t>
-      </w:r>
-    </w:p>
-    <w:p>
-      <w:pPr>
-        <w:spacing w:after="0"/>
+    </w:p>
+    <w:p>
+      <w:pPr>
         <w:ind w:left="674"/>
         <w:rPr>
           <w:rFonts w:ascii="Century" w:hAnsi="Century"/>
@@ -2655,128 +2751,8 @@
           <w:sz w:val="28"/>
           <w:szCs w:val="28"/>
         </w:rPr>
-        <w:t xml:space="preserve">has been used to develop this web application to override the problems prevailing in the Database based applications. </w:t>
-      </w:r>
-      <w:r>
-        <w:rPr>
-          <w:rFonts w:ascii="Century" w:hAnsi="Century"/>
-          <w:sz w:val="28"/>
-          <w:szCs w:val="28"/>
-        </w:rPr>
-        <w:t>This application is supported to eliminate and in some cases reduce the hardship caused SQL Injections. Moreover this system is designed for the particular need of the company to carry out operations in a smooth and effective manner.</w:t>
-      </w:r>
-    </w:p>
-    <w:p>
-      <w:pPr>
-        <w:spacing w:before="240" w:after="0"/>
-        <w:ind w:left="674"/>
-        <w:rPr>
-          <w:rFonts w:ascii="Century" w:hAnsi="Century"/>
-          <w:sz w:val="28"/>
-          <w:szCs w:val="28"/>
-        </w:rPr>
-      </w:pPr>
-      <w:r>
-        <w:rPr>
-          <w:rFonts w:ascii="Century" w:hAnsi="Century"/>
-          <w:sz w:val="28"/>
-          <w:szCs w:val="28"/>
-        </w:rPr>
-        <w:t>This application is reduced as much as possible to avoid the most common types of security breaches caused by SQL Injection that occurs in web applications</w:t>
-      </w:r>
-      <w:r>
-        <w:rPr>
-          <w:rFonts w:ascii="Century" w:hAnsi="Century"/>
-          <w:sz w:val="28"/>
-          <w:szCs w:val="28"/>
-        </w:rPr>
-        <w:t xml:space="preserve"> that can result in serious data breaches, including theft of sensitive information and unauthorized access to systems.</w:t>
-      </w:r>
-    </w:p>
-    <w:p>
-      <w:pPr>
-        <w:spacing w:after="0"/>
-        <w:ind w:left="674"/>
-        <w:rPr>
-          <w:rFonts w:ascii="Century" w:hAnsi="Century"/>
-          <w:sz w:val="28"/>
-          <w:szCs w:val="28"/>
-        </w:rPr>
-      </w:pPr>
-    </w:p>
-    <w:p>
-      <w:pPr>
-        <w:spacing w:after="0"/>
-        <w:ind w:left="674"/>
-        <w:rPr>
-          <w:rFonts w:ascii="Century" w:hAnsi="Century"/>
-          <w:sz w:val="28"/>
-          <w:szCs w:val="28"/>
-        </w:rPr>
-      </w:pPr>
-      <w:r>
-        <w:rPr>
-          <w:rFonts w:ascii="Century" w:hAnsi="Century"/>
-          <w:sz w:val="28"/>
-          <w:szCs w:val="28"/>
-        </w:rPr>
-        <w:t xml:space="preserve">This web application, which made for a solar panel company named </w:t>
-      </w:r>
-      <w:r>
-        <w:rPr>
-          <w:rFonts w:ascii="Century" w:hAnsi="Century"/>
-          <w:sz w:val="28"/>
-          <w:szCs w:val="28"/>
-        </w:rPr>
-        <w:t>Priyasha</w:t>
-      </w:r>
-      <w:r>
-        <w:rPr>
-          <w:rFonts w:ascii="Century" w:hAnsi="Century"/>
-          <w:sz w:val="28"/>
-          <w:szCs w:val="28"/>
-        </w:rPr>
-        <w:t>, as described above, can lead to secure, reliable and error free system using parameterized queries, input validations, limiting user privileges, regularly updating, firewalls and intrusion detection systems and educate the user.</w:t>
-      </w:r>
-    </w:p>
-    <w:p>
-      <w:pPr>
-        <w:spacing w:after="0"/>
-        <w:ind w:left="674"/>
-        <w:rPr>
-          <w:rFonts w:ascii="Century" w:hAnsi="Century"/>
-          <w:sz w:val="28"/>
-          <w:szCs w:val="28"/>
-        </w:rPr>
-      </w:pPr>
-    </w:p>
-    <w:p>
-      <w:pPr>
-        <w:spacing w:after="0"/>
-        <w:ind w:left="674"/>
-        <w:rPr>
-          <w:rFonts w:ascii="Century" w:hAnsi="Century"/>
-          <w:sz w:val="28"/>
-          <w:szCs w:val="28"/>
-        </w:rPr>
-      </w:pPr>
-      <w:r>
-        <w:rPr>
-          <w:rFonts w:ascii="Century" w:hAnsi="Century"/>
-          <w:sz w:val="28"/>
-          <w:szCs w:val="28"/>
-        </w:rPr>
-        <w:t xml:space="preserve">Every organization, whether small or big, has challenges to overcome and manage the web applications and security, therefore we designed this exclusive web application with reducing the risks of SQL Injection attacks. </w:t>
-      </w:r>
-    </w:p>
-    <w:p>
-      <w:pPr>
-        <w:rPr>
-          <w:rFonts w:ascii="Century" w:hAnsi="Century"/>
-          <w:sz w:val="28"/>
-          <w:szCs w:val="28"/>
-        </w:rPr>
-      </w:pPr>
+        <w:t>In general, the web application for solar firms is a potent tool that enables solar energy companies to effectively manage their solar projects, enhance their business processes, and meet their sustainability objectives.</w:t>
+      </w:r>
       <w:r>
         <w:rPr>
           <w:rFonts w:ascii="Century" w:hAnsi="Century"/>
@@ -3755,23 +3731,13 @@
                 <w:szCs w:val="28"/>
               </w:rPr>
             </w:pPr>
-            <w:proofErr w:type="spellStart"/>
-            <w:r>
-              <w:rPr>
-                <w:rFonts w:ascii="Century" w:hAnsi="Century"/>
-                <w:sz w:val="28"/>
-                <w:szCs w:val="28"/>
-              </w:rPr>
-              <w:t>Charotar</w:t>
-            </w:r>
-            <w:proofErr w:type="spellEnd"/>
-            <w:r>
-              <w:rPr>
-                <w:rFonts w:ascii="Century" w:hAnsi="Century"/>
-                <w:sz w:val="28"/>
-                <w:szCs w:val="28"/>
-              </w:rPr>
-              <w:t xml:space="preserve"> University of Science and Technology</w:t>
+            <w:r>
+              <w:rPr>
+                <w:rFonts w:ascii="Century" w:hAnsi="Century"/>
+                <w:sz w:val="28"/>
+                <w:szCs w:val="28"/>
+              </w:rPr>
+              <w:t>Charotar University of Science and Technology</w:t>
             </w:r>
           </w:p>
         </w:tc>
@@ -3823,25 +3789,7 @@
                 <w:sz w:val="28"/>
                 <w:szCs w:val="28"/>
               </w:rPr>
-              <w:t xml:space="preserve">Prapti </w:t>
-            </w:r>
-            <w:proofErr w:type="spellStart"/>
-            <w:r>
-              <w:rPr>
-                <w:rFonts w:ascii="Century" w:hAnsi="Century"/>
-                <w:sz w:val="28"/>
-                <w:szCs w:val="28"/>
-              </w:rPr>
-              <w:t>Jigneshbhai</w:t>
-            </w:r>
-            <w:proofErr w:type="spellEnd"/>
-            <w:r>
-              <w:rPr>
-                <w:rFonts w:ascii="Century" w:hAnsi="Century"/>
-                <w:sz w:val="28"/>
-                <w:szCs w:val="28"/>
-              </w:rPr>
-              <w:t xml:space="preserve"> Patel</w:t>
+              <w:t>Prapti Jigneshbhai Patel</w:t>
             </w:r>
           </w:p>
         </w:tc>
@@ -4743,6 +4691,80 @@
     </w:p>
     <w:p>
       <w:pPr>
+        <w:pStyle w:val="ListParagraph"/>
+        <w:ind w:left="2651"/>
+        <w:rPr>
+          <w:rFonts w:ascii="Century" w:hAnsi="Century"/>
+          <w:sz w:val="28"/>
+          <w:szCs w:val="28"/>
+        </w:rPr>
+      </w:pPr>
+      <w:r>
+        <w:rPr>
+          <w:rFonts w:ascii="Century" w:hAnsi="Century"/>
+          <w:noProof/>
+          <w:sz w:val="28"/>
+          <w:szCs w:val="28"/>
+        </w:rPr>
+        <w:drawing>
+          <wp:anchor distT="0" distB="0" distL="114300" distR="114300" simplePos="0" relativeHeight="251682816" behindDoc="0" locked="0" layoutInCell="1" allowOverlap="1" wp14:anchorId="090215A1" wp14:editId="1CB9F661">
+            <wp:simplePos x="0" y="0"/>
+            <wp:positionH relativeFrom="column">
+              <wp:posOffset>1533525</wp:posOffset>
+            </wp:positionH>
+            <wp:positionV relativeFrom="paragraph">
+              <wp:posOffset>167005</wp:posOffset>
+            </wp:positionV>
+            <wp:extent cx="3987165" cy="2658110"/>
+            <wp:effectExtent l="0" t="0" r="0" b="0"/>
+            <wp:wrapSquare wrapText="bothSides"/>
+            <wp:docPr id="898712648" name="Picture 7"/>
+            <wp:cNvGraphicFramePr>
+              <a:graphicFrameLocks xmlns:a="http://schemas.openxmlformats.org/drawingml/2006/main" noChangeAspect="1"/>
+            </wp:cNvGraphicFramePr>
+            <a:graphic xmlns:a="http://schemas.openxmlformats.org/drawingml/2006/main">
+              <a:graphicData uri="http://schemas.openxmlformats.org/drawingml/2006/picture">
+                <pic:pic xmlns:pic="http://schemas.openxmlformats.org/drawingml/2006/picture">
+                  <pic:nvPicPr>
+                    <pic:cNvPr id="898712648" name="Picture 898712648"/>
+                    <pic:cNvPicPr/>
+                  </pic:nvPicPr>
+                  <pic:blipFill>
+                    <a:blip r:embed="rId8" cstate="print">
+                      <a:extLst>
+                        <a:ext uri="{28A0092B-C50C-407E-A947-70E740481C1C}">
+                          <a14:useLocalDpi xmlns:a14="http://schemas.microsoft.com/office/drawing/2010/main" val="0"/>
+                        </a:ext>
+                      </a:extLst>
+                    </a:blip>
+                    <a:stretch>
+                      <a:fillRect/>
+                    </a:stretch>
+                  </pic:blipFill>
+                  <pic:spPr>
+                    <a:xfrm>
+                      <a:off x="0" y="0"/>
+                      <a:ext cx="3987165" cy="2658110"/>
+                    </a:xfrm>
+                    <a:prstGeom prst="rect">
+                      <a:avLst/>
+                    </a:prstGeom>
+                  </pic:spPr>
+                </pic:pic>
+              </a:graphicData>
+            </a:graphic>
+            <wp14:sizeRelH relativeFrom="margin">
+              <wp14:pctWidth>0</wp14:pctWidth>
+            </wp14:sizeRelH>
+            <wp14:sizeRelV relativeFrom="margin">
+              <wp14:pctHeight>0</wp14:pctHeight>
+            </wp14:sizeRelV>
+          </wp:anchor>
+        </w:drawing>
+      </w:r>
+    </w:p>
+    <w:p>
+      <w:pPr>
         <w:rPr>
           <w:rFonts w:ascii="Century" w:hAnsi="Century"/>
           <w:sz w:val="28"/>
@@ -4805,8 +4827,8 @@
         <w:spacing w:line="360" w:lineRule="auto"/>
         <w:rPr>
           <w:rFonts w:ascii="Century" w:hAnsi="Century"/>
-          <w:sz w:val="24"/>
-          <w:szCs w:val="24"/>
+          <w:sz w:val="27"/>
+          <w:szCs w:val="27"/>
         </w:rPr>
       </w:pPr>
       <w:r>
@@ -4814,8 +4836,8 @@
           <w:rFonts w:ascii="Century" w:hAnsi="Century"/>
           <w:b/>
           <w:bCs/>
-          <w:sz w:val="24"/>
-          <w:szCs w:val="24"/>
+          <w:sz w:val="27"/>
+          <w:szCs w:val="27"/>
         </w:rPr>
         <w:t>Scalability &amp; Flexibility:</w:t>
       </w:r>
@@ -4827,15 +4849,15 @@
         <w:ind w:left="1920"/>
         <w:rPr>
           <w:rFonts w:ascii="Century" w:hAnsi="Century"/>
-          <w:sz w:val="24"/>
-          <w:szCs w:val="24"/>
-        </w:rPr>
-      </w:pPr>
-      <w:r>
-        <w:rPr>
-          <w:rFonts w:ascii="Century" w:hAnsi="Century"/>
-          <w:sz w:val="24"/>
-          <w:szCs w:val="24"/>
+          <w:sz w:val="27"/>
+          <w:szCs w:val="27"/>
+        </w:rPr>
+      </w:pPr>
+      <w:r>
+        <w:rPr>
+          <w:rFonts w:ascii="Century" w:hAnsi="Century"/>
+          <w:sz w:val="27"/>
+          <w:szCs w:val="27"/>
         </w:rPr>
         <w:t>With MySQL you can run deeply embedded applications and create data warehouses holding a humongous amount of data.</w:t>
       </w:r>
@@ -4846,8 +4868,8 @@
         <w:ind w:left="1920"/>
         <w:rPr>
           <w:rFonts w:ascii="Century" w:hAnsi="Century"/>
-          <w:sz w:val="24"/>
-          <w:szCs w:val="24"/>
+          <w:sz w:val="27"/>
+          <w:szCs w:val="27"/>
         </w:rPr>
       </w:pPr>
     </w:p>
@@ -4861,8 +4883,8 @@
         <w:spacing w:before="240" w:line="360" w:lineRule="auto"/>
         <w:rPr>
           <w:rFonts w:ascii="Century" w:hAnsi="Century"/>
-          <w:sz w:val="24"/>
-          <w:szCs w:val="24"/>
+          <w:sz w:val="27"/>
+          <w:szCs w:val="27"/>
         </w:rPr>
       </w:pPr>
       <w:r>
@@ -4870,8 +4892,8 @@
           <w:rFonts w:ascii="Century" w:hAnsi="Century"/>
           <w:b/>
           <w:bCs/>
-          <w:sz w:val="24"/>
-          <w:szCs w:val="24"/>
+          <w:sz w:val="27"/>
+          <w:szCs w:val="27"/>
         </w:rPr>
         <w:t>High Performance &amp; Availability:</w:t>
       </w:r>
@@ -4882,15 +4904,15 @@
         <w:ind w:left="1920"/>
         <w:rPr>
           <w:rFonts w:ascii="Century" w:hAnsi="Century"/>
-          <w:sz w:val="24"/>
-          <w:szCs w:val="24"/>
-        </w:rPr>
-      </w:pPr>
-      <w:r>
-        <w:rPr>
-          <w:rFonts w:ascii="Century" w:hAnsi="Century"/>
-          <w:sz w:val="24"/>
-          <w:szCs w:val="24"/>
+          <w:sz w:val="27"/>
+          <w:szCs w:val="27"/>
+        </w:rPr>
+      </w:pPr>
+      <w:r>
+        <w:rPr>
+          <w:rFonts w:ascii="Century" w:hAnsi="Century"/>
+          <w:sz w:val="27"/>
+          <w:szCs w:val="27"/>
         </w:rPr>
         <w:t>Provides fast load utilities with distinct memory caches and table index partitioning. MySQL can run high-speed master/slave replication configurations and its offers cluster servers.</w:t>
       </w:r>
@@ -4901,8 +4923,8 @@
         <w:ind w:left="2651"/>
         <w:rPr>
           <w:rFonts w:ascii="Century" w:hAnsi="Century"/>
-          <w:sz w:val="24"/>
-          <w:szCs w:val="24"/>
+          <w:sz w:val="27"/>
+          <w:szCs w:val="27"/>
         </w:rPr>
       </w:pPr>
     </w:p>
@@ -4915,8 +4937,8 @@
         </w:numPr>
         <w:rPr>
           <w:rFonts w:ascii="Century" w:hAnsi="Century"/>
-          <w:sz w:val="24"/>
-          <w:szCs w:val="24"/>
+          <w:sz w:val="27"/>
+          <w:szCs w:val="27"/>
         </w:rPr>
       </w:pPr>
       <w:r>
@@ -4924,8 +4946,8 @@
           <w:rFonts w:ascii="Century" w:hAnsi="Century"/>
           <w:b/>
           <w:bCs/>
-          <w:sz w:val="24"/>
-          <w:szCs w:val="24"/>
+          <w:sz w:val="27"/>
+          <w:szCs w:val="27"/>
         </w:rPr>
         <w:t>Data Types:</w:t>
       </w:r>
@@ -4935,15 +4957,15 @@
         <w:ind w:left="1920"/>
         <w:rPr>
           <w:rFonts w:ascii="Century" w:hAnsi="Century"/>
-          <w:sz w:val="24"/>
-          <w:szCs w:val="24"/>
-        </w:rPr>
-      </w:pPr>
-      <w:r>
-        <w:rPr>
-          <w:rFonts w:ascii="Century" w:hAnsi="Century"/>
-          <w:sz w:val="24"/>
-          <w:szCs w:val="24"/>
+          <w:sz w:val="27"/>
+          <w:szCs w:val="27"/>
+        </w:rPr>
+      </w:pPr>
+      <w:r>
+        <w:rPr>
+          <w:rFonts w:ascii="Century" w:hAnsi="Century"/>
+          <w:sz w:val="27"/>
+          <w:szCs w:val="27"/>
         </w:rPr>
         <w:t>Supports multiple data types like primitive, structured, documents, etc.</w:t>
       </w:r>
@@ -4951,11 +4973,12 @@
     <w:p>
       <w:pPr>
         <w:pStyle w:val="ListParagraph"/>
+        <w:spacing w:after="0"/>
         <w:ind w:left="1920"/>
         <w:rPr>
           <w:rFonts w:ascii="Century" w:hAnsi="Century"/>
-          <w:sz w:val="24"/>
-          <w:szCs w:val="24"/>
+          <w:sz w:val="27"/>
+          <w:szCs w:val="27"/>
         </w:rPr>
       </w:pPr>
     </w:p>
@@ -4968,8 +4991,8 @@
         </w:numPr>
         <w:rPr>
           <w:rFonts w:ascii="Century" w:hAnsi="Century"/>
-          <w:sz w:val="24"/>
-          <w:szCs w:val="24"/>
+          <w:sz w:val="27"/>
+          <w:szCs w:val="27"/>
         </w:rPr>
       </w:pPr>
       <w:r>
@@ -4977,8 +5000,8 @@
           <w:rFonts w:ascii="Century" w:hAnsi="Century"/>
           <w:b/>
           <w:bCs/>
-          <w:sz w:val="24"/>
-          <w:szCs w:val="24"/>
+          <w:sz w:val="27"/>
+          <w:szCs w:val="27"/>
         </w:rPr>
         <w:t>It is secure:</w:t>
       </w:r>
@@ -4988,15 +5011,15 @@
         <w:ind w:left="1920"/>
         <w:rPr>
           <w:rFonts w:ascii="Century" w:hAnsi="Century"/>
-          <w:sz w:val="24"/>
-          <w:szCs w:val="24"/>
-        </w:rPr>
-      </w:pPr>
-      <w:r>
-        <w:rPr>
-          <w:rFonts w:ascii="Century" w:hAnsi="Century"/>
-          <w:sz w:val="24"/>
-          <w:szCs w:val="24"/>
+          <w:sz w:val="27"/>
+          <w:szCs w:val="27"/>
+        </w:rPr>
+      </w:pPr>
+      <w:r>
+        <w:rPr>
+          <w:rFonts w:ascii="Century" w:hAnsi="Century"/>
+          <w:sz w:val="27"/>
+          <w:szCs w:val="27"/>
         </w:rPr>
         <w:t>MySQL consists of a solid data security layer that protects sensitive data from intruders. Also, passwords are encrypted in MySQL.</w:t>
       </w:r>
@@ -5007,8 +5030,8 @@
         <w:ind w:left="1920"/>
         <w:rPr>
           <w:rFonts w:ascii="Century" w:hAnsi="Century"/>
-          <w:sz w:val="24"/>
-          <w:szCs w:val="24"/>
+          <w:sz w:val="27"/>
+          <w:szCs w:val="27"/>
         </w:rPr>
       </w:pPr>
     </w:p>
@@ -5021,8 +5044,8 @@
         </w:numPr>
         <w:rPr>
           <w:rFonts w:ascii="Century" w:hAnsi="Century"/>
-          <w:sz w:val="24"/>
-          <w:szCs w:val="24"/>
+          <w:sz w:val="27"/>
+          <w:szCs w:val="27"/>
         </w:rPr>
       </w:pPr>
       <w:r>
@@ -5030,8 +5053,8 @@
           <w:rFonts w:ascii="Century" w:hAnsi="Century"/>
           <w:b/>
           <w:bCs/>
-          <w:sz w:val="24"/>
-          <w:szCs w:val="24"/>
+          <w:sz w:val="27"/>
+          <w:szCs w:val="27"/>
         </w:rPr>
         <w:t>High Performance:</w:t>
       </w:r>
@@ -5041,15 +5064,15 @@
         <w:ind w:left="1920"/>
         <w:rPr>
           <w:rFonts w:ascii="Century" w:hAnsi="Century"/>
-          <w:sz w:val="24"/>
-          <w:szCs w:val="24"/>
-        </w:rPr>
-      </w:pPr>
-      <w:r>
-        <w:rPr>
-          <w:rFonts w:ascii="Century" w:hAnsi="Century"/>
-          <w:sz w:val="24"/>
-          <w:szCs w:val="24"/>
+          <w:sz w:val="27"/>
+          <w:szCs w:val="27"/>
+        </w:rPr>
+      </w:pPr>
+      <w:r>
+        <w:rPr>
+          <w:rFonts w:ascii="Century" w:hAnsi="Century"/>
+          <w:sz w:val="27"/>
+          <w:szCs w:val="27"/>
         </w:rPr>
         <w:t>MySQL is faster, more reliable, and cheaper because of its unique storage engine architecture. It provides very high-performance results in comparison to other databases without losing an essential functionality of the software. It has fast loading utilities because of the different cache memory.</w:t>
       </w:r>
@@ -5060,8 +5083,8 @@
         <w:ind w:left="2651"/>
         <w:rPr>
           <w:rFonts w:ascii="Century" w:hAnsi="Century"/>
-          <w:sz w:val="24"/>
-          <w:szCs w:val="24"/>
+          <w:sz w:val="27"/>
+          <w:szCs w:val="27"/>
         </w:rPr>
       </w:pPr>
     </w:p>
@@ -5074,8 +5097,8 @@
         </w:numPr>
         <w:rPr>
           <w:rFonts w:ascii="Century" w:hAnsi="Century"/>
-          <w:sz w:val="24"/>
-          <w:szCs w:val="24"/>
+          <w:sz w:val="27"/>
+          <w:szCs w:val="27"/>
         </w:rPr>
       </w:pPr>
       <w:r>
@@ -5083,8 +5106,8 @@
           <w:rFonts w:ascii="Century" w:hAnsi="Century"/>
           <w:b/>
           <w:bCs/>
-          <w:sz w:val="24"/>
-          <w:szCs w:val="24"/>
+          <w:sz w:val="27"/>
+          <w:szCs w:val="27"/>
         </w:rPr>
         <w:t>Dual Password Support:</w:t>
       </w:r>
@@ -5094,15 +5117,15 @@
         <w:ind w:left="1920"/>
         <w:rPr>
           <w:rFonts w:ascii="Century" w:hAnsi="Century"/>
-          <w:sz w:val="24"/>
-          <w:szCs w:val="24"/>
-        </w:rPr>
-      </w:pPr>
-      <w:r>
-        <w:rPr>
-          <w:rFonts w:ascii="Century" w:hAnsi="Century"/>
-          <w:sz w:val="24"/>
-          <w:szCs w:val="24"/>
+          <w:sz w:val="27"/>
+          <w:szCs w:val="27"/>
+        </w:rPr>
+      </w:pPr>
+      <w:r>
+        <w:rPr>
+          <w:rFonts w:ascii="Century" w:hAnsi="Century"/>
+          <w:sz w:val="27"/>
+          <w:szCs w:val="27"/>
         </w:rPr>
         <w:t>MySQL version 8.0 provides support for dual passwords: one is the current password, and another is a secondary password, which allows us to transition to the new password.</w:t>
       </w:r>
@@ -5113,19 +5136,8 @@
         <w:ind w:left="2651"/>
         <w:rPr>
           <w:rFonts w:ascii="Century" w:hAnsi="Century"/>
-          <w:sz w:val="24"/>
-          <w:szCs w:val="24"/>
-        </w:rPr>
-      </w:pPr>
-    </w:p>
-    <w:p>
-      <w:pPr>
-        <w:pStyle w:val="ListParagraph"/>
-        <w:ind w:left="2651"/>
-        <w:rPr>
-          <w:rFonts w:ascii="Century" w:hAnsi="Century"/>
-          <w:sz w:val="24"/>
-          <w:szCs w:val="24"/>
+          <w:sz w:val="27"/>
+          <w:szCs w:val="27"/>
         </w:rPr>
       </w:pPr>
     </w:p>
@@ -5138,8 +5150,8 @@
         </w:numPr>
         <w:rPr>
           <w:rFonts w:ascii="Century" w:hAnsi="Century"/>
-          <w:sz w:val="24"/>
-          <w:szCs w:val="24"/>
+          <w:sz w:val="27"/>
+          <w:szCs w:val="27"/>
         </w:rPr>
       </w:pPr>
       <w:r>
@@ -5147,8 +5159,8 @@
           <w:rFonts w:ascii="Century" w:hAnsi="Century"/>
           <w:b/>
           <w:bCs/>
-          <w:sz w:val="24"/>
-          <w:szCs w:val="24"/>
+          <w:sz w:val="27"/>
+          <w:szCs w:val="27"/>
         </w:rPr>
         <w:t>Client/Server Architecture:</w:t>
       </w:r>
@@ -5158,17 +5170,25 @@
         <w:ind w:left="1920"/>
         <w:rPr>
           <w:rFonts w:ascii="Century" w:hAnsi="Century"/>
-          <w:sz w:val="24"/>
-          <w:szCs w:val="24"/>
-        </w:rPr>
-      </w:pPr>
-      <w:r>
-        <w:rPr>
-          <w:rFonts w:ascii="Century" w:hAnsi="Century"/>
-          <w:sz w:val="24"/>
-          <w:szCs w:val="24"/>
-        </w:rPr>
-        <w:t>MySQL follows working of a client/server architecture. There is a database server(MySQL) and arbitrarily many clients (application programs), which communicates with the server; that is, they can query data, save changes, etc.</w:t>
+          <w:sz w:val="26"/>
+          <w:szCs w:val="26"/>
+        </w:rPr>
+      </w:pPr>
+      <w:r>
+        <w:rPr>
+          <w:rFonts w:ascii="Century" w:hAnsi="Century"/>
+          <w:sz w:val="27"/>
+          <w:szCs w:val="27"/>
+        </w:rPr>
+        <w:t>MySQL follows working of a client/server architecture. There is a database server(MySQL) and arbitrarily many clients (application programs), which communicates with the server; that is, they can query data, save changes, etc</w:t>
+      </w:r>
+      <w:r>
+        <w:rPr>
+          <w:rFonts w:ascii="Century" w:hAnsi="Century"/>
+          <w:sz w:val="26"/>
+          <w:szCs w:val="26"/>
+        </w:rPr>
+        <w:t>.</w:t>
       </w:r>
     </w:p>
     <w:p>
@@ -5322,25 +5342,7 @@
           <w:sz w:val="28"/>
           <w:szCs w:val="28"/>
         </w:rPr>
-        <w:t xml:space="preserve">started out as a small open source project that evolved as more and more people found out how useful it was. Rasmus </w:t>
-      </w:r>
-      <w:proofErr w:type="spellStart"/>
-      <w:r>
-        <w:rPr>
-          <w:rFonts w:ascii="Century" w:hAnsi="Century"/>
-          <w:sz w:val="28"/>
-          <w:szCs w:val="28"/>
-        </w:rPr>
-        <w:t>Lerdorf</w:t>
-      </w:r>
-      <w:proofErr w:type="spellEnd"/>
-      <w:r>
-        <w:rPr>
-          <w:rFonts w:ascii="Century" w:hAnsi="Century"/>
-          <w:sz w:val="28"/>
-          <w:szCs w:val="28"/>
-        </w:rPr>
-        <w:t xml:space="preserve"> unleashed the first version of PHP way back in 1994.</w:t>
+        <w:t>started out as a small open source project that evolved as more and more people found out how useful it was. Rasmus Lerdorf unleashed the first version of PHP way back in 1994.</w:t>
       </w:r>
     </w:p>
     <w:p>
@@ -5563,10 +5565,122 @@
       <w:pPr>
         <w:rPr>
           <w:rFonts w:ascii="Century" w:hAnsi="Century"/>
-          <w:sz w:val="28"/>
-          <w:szCs w:val="28"/>
-        </w:rPr>
-      </w:pPr>
+          <w:noProof/>
+          <w:sz w:val="28"/>
+          <w:szCs w:val="28"/>
+        </w:rPr>
+      </w:pPr>
+    </w:p>
+    <w:p>
+      <w:pPr>
+        <w:rPr>
+          <w:rFonts w:ascii="Century" w:hAnsi="Century"/>
+          <w:sz w:val="28"/>
+          <w:szCs w:val="28"/>
+        </w:rPr>
+      </w:pPr>
+      <w:r>
+        <w:rPr>
+          <w:rFonts w:ascii="Century" w:hAnsi="Century"/>
+          <w:noProof/>
+          <w:sz w:val="28"/>
+          <w:szCs w:val="28"/>
+        </w:rPr>
+        <w:drawing>
+          <wp:anchor distT="0" distB="0" distL="114300" distR="114300" simplePos="0" relativeHeight="251679744" behindDoc="1" locked="0" layoutInCell="1" allowOverlap="1" wp14:anchorId="04730591" wp14:editId="3B3E9C02">
+            <wp:simplePos x="0" y="0"/>
+            <wp:positionH relativeFrom="margin">
+              <wp:align>center</wp:align>
+            </wp:positionH>
+            <wp:positionV relativeFrom="paragraph">
+              <wp:posOffset>438150</wp:posOffset>
+            </wp:positionV>
+            <wp:extent cx="3876675" cy="2339975"/>
+            <wp:effectExtent l="0" t="0" r="9525" b="0"/>
+            <wp:wrapTight wrapText="bothSides">
+              <wp:wrapPolygon edited="0">
+                <wp:start x="9128" y="703"/>
+                <wp:lineTo x="7430" y="1231"/>
+                <wp:lineTo x="2866" y="3165"/>
+                <wp:lineTo x="2866" y="3869"/>
+                <wp:lineTo x="1911" y="4924"/>
+                <wp:lineTo x="743" y="6506"/>
+                <wp:lineTo x="106" y="8617"/>
+                <wp:lineTo x="0" y="9496"/>
+                <wp:lineTo x="0" y="10551"/>
+                <wp:lineTo x="106" y="12309"/>
+                <wp:lineTo x="1168" y="15123"/>
+                <wp:lineTo x="4033" y="18464"/>
+                <wp:lineTo x="8491" y="19871"/>
+                <wp:lineTo x="9871" y="20223"/>
+                <wp:lineTo x="11676" y="20223"/>
+                <wp:lineTo x="13056" y="19871"/>
+                <wp:lineTo x="17514" y="18464"/>
+                <wp:lineTo x="20379" y="15123"/>
+                <wp:lineTo x="21441" y="12309"/>
+                <wp:lineTo x="21547" y="10551"/>
+                <wp:lineTo x="21547" y="9496"/>
+                <wp:lineTo x="21441" y="8617"/>
+                <wp:lineTo x="20910" y="6682"/>
+                <wp:lineTo x="19530" y="4748"/>
+                <wp:lineTo x="18681" y="3869"/>
+                <wp:lineTo x="18787" y="3165"/>
+                <wp:lineTo x="14223" y="1231"/>
+                <wp:lineTo x="12419" y="703"/>
+                <wp:lineTo x="9128" y="703"/>
+              </wp:wrapPolygon>
+            </wp:wrapTight>
+            <wp:docPr id="1900346755" name="Picture 2"/>
+            <wp:cNvGraphicFramePr>
+              <a:graphicFrameLocks xmlns:a="http://schemas.openxmlformats.org/drawingml/2006/main" noChangeAspect="1"/>
+            </wp:cNvGraphicFramePr>
+            <a:graphic xmlns:a="http://schemas.openxmlformats.org/drawingml/2006/main">
+              <a:graphicData uri="http://schemas.openxmlformats.org/drawingml/2006/picture">
+                <pic:pic xmlns:pic="http://schemas.openxmlformats.org/drawingml/2006/picture">
+                  <pic:nvPicPr>
+                    <pic:cNvPr id="1900346755" name="Picture 1900346755"/>
+                    <pic:cNvPicPr/>
+                  </pic:nvPicPr>
+                  <pic:blipFill rotWithShape="1">
+                    <a:blip r:embed="rId9">
+                      <a:extLst>
+                        <a:ext uri="{28A0092B-C50C-407E-A947-70E740481C1C}">
+                          <a14:useLocalDpi xmlns:a14="http://schemas.microsoft.com/office/drawing/2010/main" val="0"/>
+                        </a:ext>
+                      </a:extLst>
+                    </a:blip>
+                    <a:srcRect t="11074" b="28554"/>
+                    <a:stretch/>
+                  </pic:blipFill>
+                  <pic:spPr bwMode="auto">
+                    <a:xfrm>
+                      <a:off x="0" y="0"/>
+                      <a:ext cx="3876675" cy="2339975"/>
+                    </a:xfrm>
+                    <a:prstGeom prst="rect">
+                      <a:avLst/>
+                    </a:prstGeom>
+                    <a:ln>
+                      <a:noFill/>
+                    </a:ln>
+                    <a:extLst>
+                      <a:ext uri="{53640926-AAD7-44D8-BBD7-CCE9431645EC}">
+                        <a14:shadowObscured xmlns:a14="http://schemas.microsoft.com/office/drawing/2010/main"/>
+                      </a:ext>
+                    </a:extLst>
+                  </pic:spPr>
+                </pic:pic>
+              </a:graphicData>
+            </a:graphic>
+            <wp14:sizeRelH relativeFrom="margin">
+              <wp14:pctWidth>0</wp14:pctWidth>
+            </wp14:sizeRelH>
+            <wp14:sizeRelV relativeFrom="margin">
+              <wp14:pctHeight>0</wp14:pctHeight>
+            </wp14:sizeRelV>
+          </wp:anchor>
+        </w:drawing>
+      </w:r>
       <w:r>
         <w:rPr>
           <w:rFonts w:ascii="Century" w:hAnsi="Century"/>
@@ -6125,25 +6239,7 @@
           <w:sz w:val="28"/>
           <w:szCs w:val="28"/>
         </w:rPr>
-        <w:t xml:space="preserve">offers a collection of guidelines that can be used to alter the </w:t>
-      </w:r>
-      <w:proofErr w:type="spellStart"/>
-      <w:r>
-        <w:rPr>
-          <w:rFonts w:ascii="Century" w:hAnsi="Century"/>
-          <w:sz w:val="28"/>
-          <w:szCs w:val="28"/>
-        </w:rPr>
-        <w:t>color</w:t>
-      </w:r>
-      <w:proofErr w:type="spellEnd"/>
-      <w:r>
-        <w:rPr>
-          <w:rFonts w:ascii="Century" w:hAnsi="Century"/>
-          <w:sz w:val="28"/>
-          <w:szCs w:val="28"/>
-        </w:rPr>
-        <w:t>, font, layout, and other stylistic components of HTML elements.</w:t>
+        <w:t>offers a collection of guidelines that can be used to alter the color, font, layout, and other stylistic components of HTML elements.</w:t>
       </w:r>
     </w:p>
     <w:p>
@@ -6176,6 +6272,130 @@
           <w:szCs w:val="28"/>
         </w:rPr>
         <w:t>is made to be extremely versatile and customizable.</w:t>
+      </w:r>
+    </w:p>
+    <w:p>
+      <w:pPr>
+        <w:rPr>
+          <w:rFonts w:ascii="Century" w:hAnsi="Century"/>
+          <w:sz w:val="28"/>
+          <w:szCs w:val="28"/>
+        </w:rPr>
+      </w:pPr>
+    </w:p>
+    <w:p>
+      <w:pPr>
+        <w:rPr>
+          <w:rFonts w:ascii="Century" w:hAnsi="Century"/>
+          <w:sz w:val="28"/>
+          <w:szCs w:val="28"/>
+        </w:rPr>
+      </w:pPr>
+      <w:r>
+        <w:rPr>
+          <w:rFonts w:ascii="Century" w:hAnsi="Century"/>
+          <w:noProof/>
+          <w:sz w:val="28"/>
+          <w:szCs w:val="28"/>
+        </w:rPr>
+        <w:drawing>
+          <wp:anchor distT="0" distB="0" distL="114300" distR="114300" simplePos="0" relativeHeight="251678720" behindDoc="1" locked="0" layoutInCell="1" allowOverlap="1" wp14:anchorId="41449DAA" wp14:editId="28DB5166">
+            <wp:simplePos x="0" y="0"/>
+            <wp:positionH relativeFrom="column">
+              <wp:posOffset>1076325</wp:posOffset>
+            </wp:positionH>
+            <wp:positionV relativeFrom="paragraph">
+              <wp:posOffset>8255</wp:posOffset>
+            </wp:positionV>
+            <wp:extent cx="4772025" cy="4772025"/>
+            <wp:effectExtent l="0" t="0" r="9525" b="9525"/>
+            <wp:wrapTight wrapText="bothSides">
+              <wp:wrapPolygon edited="0">
+                <wp:start x="8968" y="0"/>
+                <wp:lineTo x="7243" y="172"/>
+                <wp:lineTo x="5174" y="949"/>
+                <wp:lineTo x="5174" y="1380"/>
+                <wp:lineTo x="4484" y="1811"/>
+                <wp:lineTo x="3277" y="2759"/>
+                <wp:lineTo x="1983" y="4139"/>
+                <wp:lineTo x="1121" y="5519"/>
+                <wp:lineTo x="431" y="6898"/>
+                <wp:lineTo x="0" y="8278"/>
+                <wp:lineTo x="0" y="12675"/>
+                <wp:lineTo x="172" y="13796"/>
+                <wp:lineTo x="690" y="15176"/>
+                <wp:lineTo x="1380" y="16556"/>
+                <wp:lineTo x="2328" y="17935"/>
+                <wp:lineTo x="3794" y="19315"/>
+                <wp:lineTo x="6036" y="20695"/>
+                <wp:lineTo x="6122" y="20867"/>
+                <wp:lineTo x="8537" y="21557"/>
+                <wp:lineTo x="8968" y="21557"/>
+                <wp:lineTo x="12589" y="21557"/>
+                <wp:lineTo x="13107" y="21557"/>
+                <wp:lineTo x="15435" y="20867"/>
+                <wp:lineTo x="15521" y="20695"/>
+                <wp:lineTo x="17763" y="19315"/>
+                <wp:lineTo x="19229" y="17935"/>
+                <wp:lineTo x="20263" y="16556"/>
+                <wp:lineTo x="21384" y="13796"/>
+                <wp:lineTo x="21557" y="12675"/>
+                <wp:lineTo x="21557" y="8278"/>
+                <wp:lineTo x="21126" y="6898"/>
+                <wp:lineTo x="20436" y="5519"/>
+                <wp:lineTo x="19574" y="4139"/>
+                <wp:lineTo x="18366" y="2759"/>
+                <wp:lineTo x="17073" y="1811"/>
+                <wp:lineTo x="16383" y="1380"/>
+                <wp:lineTo x="16469" y="949"/>
+                <wp:lineTo x="14228" y="172"/>
+                <wp:lineTo x="12589" y="0"/>
+                <wp:lineTo x="8968" y="0"/>
+              </wp:wrapPolygon>
+            </wp:wrapTight>
+            <wp:docPr id="1665650220" name="Picture 1"/>
+            <wp:cNvGraphicFramePr>
+              <a:graphicFrameLocks xmlns:a="http://schemas.openxmlformats.org/drawingml/2006/main" noChangeAspect="1"/>
+            </wp:cNvGraphicFramePr>
+            <a:graphic xmlns:a="http://schemas.openxmlformats.org/drawingml/2006/main">
+              <a:graphicData uri="http://schemas.openxmlformats.org/drawingml/2006/picture">
+                <pic:pic xmlns:pic="http://schemas.openxmlformats.org/drawingml/2006/picture">
+                  <pic:nvPicPr>
+                    <pic:cNvPr id="1665650220" name="Picture 1665650220"/>
+                    <pic:cNvPicPr/>
+                  </pic:nvPicPr>
+                  <pic:blipFill>
+                    <a:blip r:embed="rId10">
+                      <a:extLst>
+                        <a:ext uri="{28A0092B-C50C-407E-A947-70E740481C1C}">
+                          <a14:useLocalDpi xmlns:a14="http://schemas.microsoft.com/office/drawing/2010/main" val="0"/>
+                        </a:ext>
+                      </a:extLst>
+                    </a:blip>
+                    <a:stretch>
+                      <a:fillRect/>
+                    </a:stretch>
+                  </pic:blipFill>
+                  <pic:spPr>
+                    <a:xfrm>
+                      <a:off x="0" y="0"/>
+                      <a:ext cx="4772025" cy="4772025"/>
+                    </a:xfrm>
+                    <a:prstGeom prst="rect">
+                      <a:avLst/>
+                    </a:prstGeom>
+                  </pic:spPr>
+                </pic:pic>
+              </a:graphicData>
+            </a:graphic>
+            <wp14:sizeRelH relativeFrom="margin">
+              <wp14:pctWidth>0</wp14:pctWidth>
+            </wp14:sizeRelH>
+            <wp14:sizeRelV relativeFrom="margin">
+              <wp14:pctHeight>0</wp14:pctHeight>
+            </wp14:sizeRelV>
+          </wp:anchor>
+        </w:drawing>
       </w:r>
       <w:r>
         <w:rPr>
@@ -6378,25 +6598,7 @@
           <w:sz w:val="28"/>
           <w:szCs w:val="28"/>
         </w:rPr>
-        <w:t xml:space="preserve"> attributes, including </w:t>
-      </w:r>
-      <w:proofErr w:type="spellStart"/>
-      <w:r>
-        <w:rPr>
-          <w:rFonts w:ascii="Century" w:hAnsi="Century"/>
-          <w:sz w:val="28"/>
-          <w:szCs w:val="28"/>
-        </w:rPr>
-        <w:t>color</w:t>
-      </w:r>
-      <w:proofErr w:type="spellEnd"/>
-      <w:r>
-        <w:rPr>
-          <w:rFonts w:ascii="Century" w:hAnsi="Century"/>
-          <w:sz w:val="28"/>
-          <w:szCs w:val="28"/>
-        </w:rPr>
-        <w:t>, typeface, size, padding, margin, and others, can be used to modify how HTML components look.</w:t>
+        <w:t xml:space="preserve"> attributes, including color, typeface, size, padding, margin, and others, can be used to modify how HTML components look.</w:t>
       </w:r>
     </w:p>
     <w:p>
@@ -6446,23 +6648,13 @@
           <w:szCs w:val="28"/>
         </w:rPr>
       </w:pPr>
-      <w:proofErr w:type="spellStart"/>
-      <w:r>
-        <w:rPr>
-          <w:rFonts w:ascii="Century" w:hAnsi="Century"/>
-          <w:sz w:val="28"/>
-          <w:szCs w:val="28"/>
-        </w:rPr>
-        <w:t>Color</w:t>
-      </w:r>
-      <w:proofErr w:type="spellEnd"/>
-      <w:r>
-        <w:rPr>
-          <w:rFonts w:ascii="Century" w:hAnsi="Century"/>
-          <w:sz w:val="28"/>
-          <w:szCs w:val="28"/>
-        </w:rPr>
-        <w:t xml:space="preserve"> names, hex symbols, numeric figures, and more can all be used as variables for </w:t>
+      <w:r>
+        <w:rPr>
+          <w:rFonts w:ascii="Century" w:hAnsi="Century"/>
+          <w:sz w:val="28"/>
+          <w:szCs w:val="28"/>
+        </w:rPr>
+        <w:t xml:space="preserve">Color names, hex symbols, numeric figures, and more can all be used as variables for </w:t>
       </w:r>
       <w:r>
         <w:rPr>
@@ -6795,25 +6987,7 @@
           <w:sz w:val="28"/>
           <w:szCs w:val="28"/>
         </w:rPr>
-        <w:t xml:space="preserve">Brendan </w:t>
-      </w:r>
-      <w:proofErr w:type="spellStart"/>
-      <w:r>
-        <w:rPr>
-          <w:rFonts w:ascii="Century" w:hAnsi="Century"/>
-          <w:sz w:val="28"/>
-          <w:szCs w:val="28"/>
-        </w:rPr>
-        <w:t>Eich</w:t>
-      </w:r>
-      <w:proofErr w:type="spellEnd"/>
-      <w:r>
-        <w:rPr>
-          <w:rFonts w:ascii="Century" w:hAnsi="Century"/>
-          <w:sz w:val="28"/>
-          <w:szCs w:val="28"/>
-        </w:rPr>
-        <w:t xml:space="preserve"> created </w:t>
+        <w:t xml:space="preserve">Brendan Eich created </w:t>
       </w:r>
       <w:r>
         <w:rPr>
@@ -6956,6 +7130,82 @@
           <w:szCs w:val="28"/>
         </w:rPr>
       </w:pPr>
+    </w:p>
+    <w:p>
+      <w:pPr>
+        <w:pStyle w:val="ListParagraph"/>
+        <w:ind w:left="2214"/>
+        <w:rPr>
+          <w:rFonts w:ascii="Century" w:hAnsi="Century"/>
+          <w:noProof/>
+          <w:sz w:val="28"/>
+          <w:szCs w:val="28"/>
+        </w:rPr>
+      </w:pPr>
+      <w:r>
+        <w:rPr>
+          <w:rFonts w:ascii="Century" w:hAnsi="Century"/>
+          <w:noProof/>
+          <w:sz w:val="28"/>
+          <w:szCs w:val="28"/>
+        </w:rPr>
+        <w:drawing>
+          <wp:anchor distT="0" distB="0" distL="114300" distR="114300" simplePos="0" relativeHeight="251680768" behindDoc="0" locked="0" layoutInCell="1" allowOverlap="1" wp14:anchorId="60ED7044" wp14:editId="50BBF702">
+            <wp:simplePos x="0" y="0"/>
+            <wp:positionH relativeFrom="margin">
+              <wp:align>center</wp:align>
+            </wp:positionH>
+            <wp:positionV relativeFrom="paragraph">
+              <wp:posOffset>224155</wp:posOffset>
+            </wp:positionV>
+            <wp:extent cx="3470564" cy="3429000"/>
+            <wp:effectExtent l="0" t="0" r="0" b="0"/>
+            <wp:wrapSquare wrapText="bothSides"/>
+            <wp:docPr id="1596675124" name="Picture 5"/>
+            <wp:cNvGraphicFramePr>
+              <a:graphicFrameLocks xmlns:a="http://schemas.openxmlformats.org/drawingml/2006/main" noChangeAspect="1"/>
+            </wp:cNvGraphicFramePr>
+            <a:graphic xmlns:a="http://schemas.openxmlformats.org/drawingml/2006/main">
+              <a:graphicData uri="http://schemas.openxmlformats.org/drawingml/2006/picture">
+                <pic:pic xmlns:pic="http://schemas.openxmlformats.org/drawingml/2006/picture">
+                  <pic:nvPicPr>
+                    <pic:cNvPr id="1596675124" name="Picture 1596675124"/>
+                    <pic:cNvPicPr/>
+                  </pic:nvPicPr>
+                  <pic:blipFill rotWithShape="1">
+                    <a:blip r:embed="rId11">
+                      <a:extLst>
+                        <a:ext uri="{28A0092B-C50C-407E-A947-70E740481C1C}">
+                          <a14:useLocalDpi xmlns:a14="http://schemas.microsoft.com/office/drawing/2010/main" val="0"/>
+                        </a:ext>
+                      </a:extLst>
+                    </a:blip>
+                    <a:srcRect l="20954" r="22146"/>
+                    <a:stretch/>
+                  </pic:blipFill>
+                  <pic:spPr bwMode="auto">
+                    <a:xfrm>
+                      <a:off x="0" y="0"/>
+                      <a:ext cx="3470564" cy="3429000"/>
+                    </a:xfrm>
+                    <a:prstGeom prst="rect">
+                      <a:avLst/>
+                    </a:prstGeom>
+                    <a:ln>
+                      <a:noFill/>
+                    </a:ln>
+                    <a:extLst>
+                      <a:ext uri="{53640926-AAD7-44D8-BBD7-CCE9431645EC}">
+                        <a14:shadowObscured xmlns:a14="http://schemas.microsoft.com/office/drawing/2010/main"/>
+                      </a:ext>
+                    </a:extLst>
+                  </pic:spPr>
+                </pic:pic>
+              </a:graphicData>
+            </a:graphic>
+          </wp:anchor>
+        </w:drawing>
+      </w:r>
     </w:p>
     <w:p>
       <w:pPr>
@@ -7720,6 +7970,92 @@
           <w:szCs w:val="28"/>
         </w:rPr>
       </w:pPr>
+      <w:r>
+        <w:rPr>
+          <w:rFonts w:ascii="Century" w:hAnsi="Century"/>
+          <w:noProof/>
+          <w:sz w:val="28"/>
+          <w:szCs w:val="28"/>
+        </w:rPr>
+        <w:drawing>
+          <wp:anchor distT="0" distB="0" distL="114300" distR="114300" simplePos="0" relativeHeight="251681792" behindDoc="1" locked="0" layoutInCell="1" allowOverlap="1" wp14:anchorId="4D9348FB" wp14:editId="19391D7F">
+            <wp:simplePos x="0" y="0"/>
+            <wp:positionH relativeFrom="margin">
+              <wp:posOffset>1495425</wp:posOffset>
+            </wp:positionH>
+            <wp:positionV relativeFrom="paragraph">
+              <wp:posOffset>526415</wp:posOffset>
+            </wp:positionV>
+            <wp:extent cx="3629025" cy="3629025"/>
+            <wp:effectExtent l="0" t="0" r="0" b="9525"/>
+            <wp:wrapTight wrapText="bothSides">
+              <wp:wrapPolygon edited="0">
+                <wp:start x="4309" y="0"/>
+                <wp:lineTo x="4309" y="2835"/>
+                <wp:lineTo x="7257" y="3628"/>
+                <wp:lineTo x="10772" y="3628"/>
+                <wp:lineTo x="3288" y="4082"/>
+                <wp:lineTo x="2835" y="4195"/>
+                <wp:lineTo x="4309" y="19956"/>
+                <wp:lineTo x="9978" y="21543"/>
+                <wp:lineTo x="10091" y="21543"/>
+                <wp:lineTo x="11452" y="21543"/>
+                <wp:lineTo x="17235" y="19956"/>
+                <wp:lineTo x="18482" y="7257"/>
+                <wp:lineTo x="18935" y="4195"/>
+                <wp:lineTo x="18028" y="4082"/>
+                <wp:lineTo x="10772" y="3628"/>
+                <wp:lineTo x="17235" y="2948"/>
+                <wp:lineTo x="17461" y="1814"/>
+                <wp:lineTo x="15874" y="1814"/>
+                <wp:lineTo x="15874" y="0"/>
+                <wp:lineTo x="4309" y="0"/>
+              </wp:wrapPolygon>
+            </wp:wrapTight>
+            <wp:docPr id="199122647" name="Picture 6"/>
+            <wp:cNvGraphicFramePr>
+              <a:graphicFrameLocks xmlns:a="http://schemas.openxmlformats.org/drawingml/2006/main" noChangeAspect="1"/>
+            </wp:cNvGraphicFramePr>
+            <a:graphic xmlns:a="http://schemas.openxmlformats.org/drawingml/2006/main">
+              <a:graphicData uri="http://schemas.openxmlformats.org/drawingml/2006/picture">
+                <pic:pic xmlns:pic="http://schemas.openxmlformats.org/drawingml/2006/picture">
+                  <pic:nvPicPr>
+                    <pic:cNvPr id="199122647" name="Picture 199122647"/>
+                    <pic:cNvPicPr/>
+                  </pic:nvPicPr>
+                  <pic:blipFill>
+                    <a:blip r:embed="rId12">
+                      <a:extLst>
+                        <a:ext uri="{28A0092B-C50C-407E-A947-70E740481C1C}">
+                          <a14:useLocalDpi xmlns:a14="http://schemas.microsoft.com/office/drawing/2010/main" val="0"/>
+                        </a:ext>
+                      </a:extLst>
+                    </a:blip>
+                    <a:stretch>
+                      <a:fillRect/>
+                    </a:stretch>
+                  </pic:blipFill>
+                  <pic:spPr>
+                    <a:xfrm>
+                      <a:off x="0" y="0"/>
+                      <a:ext cx="3629025" cy="3629025"/>
+                    </a:xfrm>
+                    <a:prstGeom prst="rect">
+                      <a:avLst/>
+                    </a:prstGeom>
+                  </pic:spPr>
+                </pic:pic>
+              </a:graphicData>
+            </a:graphic>
+            <wp14:sizeRelH relativeFrom="margin">
+              <wp14:pctWidth>0</wp14:pctWidth>
+            </wp14:sizeRelH>
+            <wp14:sizeRelV relativeFrom="margin">
+              <wp14:pctHeight>0</wp14:pctHeight>
+            </wp14:sizeRelV>
+          </wp:anchor>
+        </w:drawing>
+      </w:r>
       <w:r>
         <w:rPr>
           <w:rFonts w:ascii="Century" w:hAnsi="Century"/>
@@ -8275,7 +8611,15 @@
           <w:sz w:val="28"/>
           <w:szCs w:val="28"/>
         </w:rPr>
-        <w:t>Attacks using SQL injections can lead to security risks, such as data breaches where private data may be taken, changed, or removed by unauthorised people.</w:t>
+        <w:t>An existing web application's bad user experience (UX) could be caused by difficult navigation, a cluttered layout, slow loading times, and a lack of responsiveness, which would irritate and displease users</w:t>
+      </w:r>
+      <w:r>
+        <w:rPr>
+          <w:rFonts w:ascii="Century" w:hAnsi="Century"/>
+          <w:sz w:val="28"/>
+          <w:szCs w:val="28"/>
+        </w:rPr>
+        <w:t>.</w:t>
       </w:r>
     </w:p>
     <w:p>
@@ -8297,7 +8641,7 @@
           <w:sz w:val="28"/>
           <w:szCs w:val="28"/>
         </w:rPr>
-        <w:t>Data leaks may result in monetary losses, harm to one's image, and legal repercussions.</w:t>
+        <w:t>The performance, stability, and dependability of an existing web app may be disrupted by technical problems, bugs, mistakes, and crashes that cause downtime, data loss, and business interruptions.</w:t>
       </w:r>
     </w:p>
     <w:p>
@@ -8399,38 +8743,21 @@
     </w:p>
     <w:p>
       <w:pPr>
-        <w:ind w:left="1025"/>
-        <w:rPr>
-          <w:rFonts w:ascii="Century" w:hAnsi="Century"/>
-          <w:sz w:val="28"/>
-          <w:szCs w:val="28"/>
-        </w:rPr>
-      </w:pPr>
-      <w:r>
-        <w:rPr>
-          <w:rFonts w:ascii="Century" w:hAnsi="Century"/>
-          <w:sz w:val="28"/>
-          <w:szCs w:val="28"/>
-        </w:rPr>
-        <w:t xml:space="preserve">Electronic based marketing is known as E-commerce. </w:t>
-      </w:r>
-      <w:r>
-        <w:rPr>
-          <w:rFonts w:ascii="Century" w:hAnsi="Century"/>
-          <w:sz w:val="28"/>
-          <w:szCs w:val="28"/>
-        </w:rPr>
-        <w:t>A customer can easily shop or look out the products from their home. E-commerce has a comprehensive range of marketing strategies and technologies; from online searching orders to placing orders to online payment, making transactions cashless. E-commerce made the tracking of the orders easy and just up to the hand of the customer.</w:t>
-      </w:r>
-    </w:p>
-    <w:p>
-      <w:pPr>
-        <w:rPr>
-          <w:rFonts w:ascii="Century" w:hAnsi="Century"/>
-          <w:sz w:val="28"/>
-          <w:szCs w:val="28"/>
-        </w:rPr>
-      </w:pPr>
+        <w:ind w:left="1145"/>
+        <w:rPr>
+          <w:rFonts w:ascii="Century" w:hAnsi="Century"/>
+          <w:sz w:val="28"/>
+          <w:szCs w:val="28"/>
+        </w:rPr>
+      </w:pPr>
+      <w:r>
+        <w:rPr>
+          <w:rFonts w:ascii="Century" w:hAnsi="Century"/>
+          <w:sz w:val="28"/>
+          <w:szCs w:val="28"/>
+        </w:rPr>
+        <w:t>The recommended system offers a user-friendly interface, extensive functionality, strong data protection, scalability, proactive support, and cost-efficient licencing compliance for the online application for the solar company. It intends to fix current issues, improve user experience, and provide the solar company the tools it needs to manage projects and operations effectively.</w:t>
+      </w:r>
       <w:r>
         <w:rPr>
           <w:rFonts w:ascii="Century" w:hAnsi="Century"/>
@@ -8488,7 +8815,15 @@
           <w:sz w:val="32"/>
           <w:szCs w:val="32"/>
         </w:rPr>
-        <w:t xml:space="preserve">Electronic based marketing is known as E-commerce. This web application is designed and developed without SQL Injection vulnerabilities. </w:t>
+        <w:t>The proposed system seeks to deliver a feature-rich, user-friendly online application for solar companies that includes an intuitive user interface (UI), extensive functionality, strong data protection, scalability, pro-active support, and licencing compliance.</w:t>
+      </w:r>
+      <w:r>
+        <w:rPr>
+          <w:rFonts w:ascii="Century" w:hAnsi="Century"/>
+          <w:sz w:val="32"/>
+          <w:szCs w:val="32"/>
+        </w:rPr>
+        <w:t xml:space="preserve"> </w:t>
       </w:r>
     </w:p>
     <w:p>
@@ -8544,7 +8879,15 @@
           <w:sz w:val="32"/>
           <w:szCs w:val="32"/>
         </w:rPr>
-        <w:t xml:space="preserve">Sensitive data would be kept and recovered without the threat of unauthorised access or change, making the database more durable and dependable. </w:t>
+        <w:t>A</w:t>
+      </w:r>
+      <w:r>
+        <w:rPr>
+          <w:rFonts w:ascii="Century" w:hAnsi="Century"/>
+          <w:sz w:val="32"/>
+          <w:szCs w:val="32"/>
+        </w:rPr>
+        <w:t xml:space="preserve"> feature-rich, user-friendly online application for solar companies.</w:t>
       </w:r>
     </w:p>
     <w:p>
@@ -8564,7 +8907,7 @@
           <w:sz w:val="32"/>
           <w:szCs w:val="32"/>
         </w:rPr>
-        <w:t xml:space="preserve">User inputs wouldn't ever be immediately concatenated into the SQL query text because parameterized queries would be used. </w:t>
+        <w:t>An intuitive user interface for quick and easy navigation.</w:t>
       </w:r>
     </w:p>
     <w:p>
@@ -8584,7 +8927,15 @@
           <w:sz w:val="32"/>
           <w:szCs w:val="32"/>
         </w:rPr>
-        <w:t xml:space="preserve">Before user inputs are used in database queries, input validation would be applied to make sure they are in the anticipated style and range, stopping users from inserting malicious code or characters into the database. </w:t>
+        <w:t>C</w:t>
+      </w:r>
+      <w:r>
+        <w:rPr>
+          <w:rFonts w:ascii="Century" w:hAnsi="Century"/>
+          <w:sz w:val="32"/>
+          <w:szCs w:val="32"/>
+        </w:rPr>
+        <w:t>omprehensive functionality adapted to the requirements of solar firms.</w:t>
       </w:r>
     </w:p>
     <w:p>
@@ -8604,7 +8955,15 @@
           <w:sz w:val="32"/>
           <w:szCs w:val="32"/>
         </w:rPr>
-        <w:t>To fix any known flaws, routine software and database management system upgrades are made.</w:t>
+        <w:t>P</w:t>
+      </w:r>
+      <w:r>
+        <w:rPr>
+          <w:rFonts w:ascii="Century" w:hAnsi="Century"/>
+          <w:sz w:val="32"/>
+          <w:szCs w:val="32"/>
+        </w:rPr>
+        <w:t>roactive guidance and upkeep for optimal performance.</w:t>
       </w:r>
     </w:p>
     <w:p>
@@ -8680,7 +9039,7 @@
           <w:sz w:val="32"/>
           <w:szCs w:val="32"/>
         </w:rPr>
-        <w:t>Easy to understand for the user and operator.</w:t>
+        <w:t>Strong data security methods to safeguard sensitive data.</w:t>
       </w:r>
     </w:p>
     <w:p>
@@ -8700,7 +9059,7 @@
           <w:sz w:val="32"/>
           <w:szCs w:val="32"/>
         </w:rPr>
-        <w:t>Be expandable</w:t>
+        <w:t>Flexible and scalable design for personalization and expansion.</w:t>
       </w:r>
     </w:p>
     <w:p>
@@ -9463,25 +9822,23 @@
           <w:sz w:val="28"/>
           <w:szCs w:val="28"/>
         </w:rPr>
-        <w:t xml:space="preserve">The first step in web application for solar panels without the risk of SQL Injections and </w:t>
-      </w:r>
-      <w:proofErr w:type="gramStart"/>
-      <w:r>
-        <w:rPr>
-          <w:rFonts w:ascii="Century" w:hAnsi="Century"/>
-          <w:sz w:val="28"/>
-          <w:szCs w:val="28"/>
-        </w:rPr>
-        <w:t>it’s</w:t>
-      </w:r>
-      <w:proofErr w:type="gramEnd"/>
-      <w:r>
-        <w:rPr>
-          <w:rFonts w:ascii="Century" w:hAnsi="Century"/>
-          <w:sz w:val="28"/>
-          <w:szCs w:val="28"/>
-        </w:rPr>
-        <w:t xml:space="preserve"> breaches is touted as the most complex and the most layered process. It involves interactions, discussions and data gathering and sets the base for the Solar Panel web application. But, quite often it ends up becoming a to and from task wherein there is always a new list of unanswered questions as the marketing gets started.</w:t>
+        <w:t xml:space="preserve">Identifying stakeholders, eliciting requirements, documenting functional and non-functional requirements, analysing for accuracy and feasibility, prioritising requirements, validating with stakeholders, and updating documentation as necessary are all steps in the requirement gathering and analysis phase of developing a web application for </w:t>
+      </w:r>
+      <w:r>
+        <w:rPr>
+          <w:rFonts w:ascii="Century" w:hAnsi="Century"/>
+          <w:sz w:val="28"/>
+          <w:szCs w:val="28"/>
+        </w:rPr>
+        <w:t>Prayosha</w:t>
+      </w:r>
+      <w:r>
+        <w:rPr>
+          <w:rFonts w:ascii="Century" w:hAnsi="Century"/>
+          <w:sz w:val="28"/>
+          <w:szCs w:val="28"/>
+        </w:rPr>
+        <w:t>.</w:t>
       </w:r>
     </w:p>
     <w:p>
@@ -10111,7 +10468,7 @@
                     <pic:cNvPicPr/>
                   </pic:nvPicPr>
                   <pic:blipFill>
-                    <a:blip r:embed="rId8">
+                    <a:blip r:embed="rId13">
                       <a:extLst>
                         <a:ext uri="{28A0092B-C50C-407E-A947-70E740481C1C}">
                           <a14:useLocalDpi xmlns:a14="http://schemas.microsoft.com/office/drawing/2010/main" val="0"/>
@@ -10196,7 +10553,7 @@
                     <pic:cNvPicPr/>
                   </pic:nvPicPr>
                   <pic:blipFill>
-                    <a:blip r:embed="rId9">
+                    <a:blip r:embed="rId14">
                       <a:extLst>
                         <a:ext uri="{28A0092B-C50C-407E-A947-70E740481C1C}">
                           <a14:useLocalDpi xmlns:a14="http://schemas.microsoft.com/office/drawing/2010/main" val="0"/>
@@ -10306,7 +10663,7 @@
                     <pic:cNvPicPr/>
                   </pic:nvPicPr>
                   <pic:blipFill>
-                    <a:blip r:embed="rId10">
+                    <a:blip r:embed="rId15">
                       <a:extLst>
                         <a:ext uri="{28A0092B-C50C-407E-A947-70E740481C1C}">
                           <a14:useLocalDpi xmlns:a14="http://schemas.microsoft.com/office/drawing/2010/main" val="0"/>
@@ -10388,7 +10745,7 @@
                     <pic:cNvPicPr/>
                   </pic:nvPicPr>
                   <pic:blipFill>
-                    <a:blip r:embed="rId11">
+                    <a:blip r:embed="rId16">
                       <a:extLst>
                         <a:ext uri="{28A0092B-C50C-407E-A947-70E740481C1C}">
                           <a14:useLocalDpi xmlns:a14="http://schemas.microsoft.com/office/drawing/2010/main" val="0"/>
@@ -10499,7 +10856,7 @@
                     <pic:cNvPicPr/>
                   </pic:nvPicPr>
                   <pic:blipFill>
-                    <a:blip r:embed="rId12">
+                    <a:blip r:embed="rId17">
                       <a:extLst>
                         <a:ext uri="{28A0092B-C50C-407E-A947-70E740481C1C}">
                           <a14:useLocalDpi xmlns:a14="http://schemas.microsoft.com/office/drawing/2010/main" val="0"/>
@@ -11065,36 +11422,8 @@
                 <w:sz w:val="26"/>
                 <w:szCs w:val="26"/>
               </w:rPr>
-              <w:t xml:space="preserve">Name, </w:t>
-            </w:r>
-            <w:proofErr w:type="spellStart"/>
-            <w:r>
-              <w:rPr>
-                <w:rFonts w:ascii="Century" w:hAnsi="Century"/>
-                <w:sz w:val="26"/>
-                <w:szCs w:val="26"/>
-              </w:rPr>
-              <w:t>MobileNo</w:t>
-            </w:r>
-            <w:proofErr w:type="spellEnd"/>
-            <w:r>
-              <w:rPr>
-                <w:rFonts w:ascii="Century" w:hAnsi="Century"/>
-                <w:sz w:val="26"/>
-                <w:szCs w:val="26"/>
-              </w:rPr>
-              <w:t xml:space="preserve">., Email, Address, </w:t>
-            </w:r>
-            <w:proofErr w:type="spellStart"/>
-            <w:r>
-              <w:rPr>
-                <w:rFonts w:ascii="Century" w:hAnsi="Century"/>
-                <w:sz w:val="26"/>
-                <w:szCs w:val="26"/>
-              </w:rPr>
-              <w:t>Pincode</w:t>
-            </w:r>
-            <w:proofErr w:type="spellEnd"/>
+              <w:t>Name, MobileNo., Email, Address, Pincode</w:t>
+            </w:r>
           </w:p>
         </w:tc>
       </w:tr>
@@ -11142,25 +11471,7 @@
                 <w:sz w:val="26"/>
                 <w:szCs w:val="26"/>
               </w:rPr>
-              <w:t xml:space="preserve">Email or </w:t>
-            </w:r>
-            <w:proofErr w:type="spellStart"/>
-            <w:r>
-              <w:rPr>
-                <w:rFonts w:ascii="Century" w:hAnsi="Century"/>
-                <w:sz w:val="26"/>
-                <w:szCs w:val="26"/>
-              </w:rPr>
-              <w:t>MobileNo</w:t>
-            </w:r>
-            <w:proofErr w:type="spellEnd"/>
-            <w:r>
-              <w:rPr>
-                <w:rFonts w:ascii="Century" w:hAnsi="Century"/>
-                <w:sz w:val="26"/>
-                <w:szCs w:val="26"/>
-              </w:rPr>
-              <w:t>. must be Unique.</w:t>
+              <w:t>Email or MobileNo. must be Unique.</w:t>
             </w:r>
           </w:p>
           <w:p>
@@ -11395,36 +11706,8 @@
                 <w:sz w:val="26"/>
                 <w:szCs w:val="26"/>
               </w:rPr>
-              <w:t xml:space="preserve">Name, </w:t>
-            </w:r>
-            <w:proofErr w:type="spellStart"/>
-            <w:r>
-              <w:rPr>
-                <w:rFonts w:ascii="Century" w:hAnsi="Century"/>
-                <w:sz w:val="26"/>
-                <w:szCs w:val="26"/>
-              </w:rPr>
-              <w:t>MobileNo</w:t>
-            </w:r>
-            <w:proofErr w:type="spellEnd"/>
-            <w:r>
-              <w:rPr>
-                <w:rFonts w:ascii="Century" w:hAnsi="Century"/>
-                <w:sz w:val="26"/>
-                <w:szCs w:val="26"/>
-              </w:rPr>
-              <w:t xml:space="preserve">., Email, Address, </w:t>
-            </w:r>
-            <w:proofErr w:type="spellStart"/>
-            <w:r>
-              <w:rPr>
-                <w:rFonts w:ascii="Century" w:hAnsi="Century"/>
-                <w:sz w:val="26"/>
-                <w:szCs w:val="26"/>
-              </w:rPr>
-              <w:t>Pincode</w:t>
-            </w:r>
-            <w:proofErr w:type="spellEnd"/>
+              <w:t>Name, MobileNo., Email, Address, Pincode</w:t>
+            </w:r>
           </w:p>
         </w:tc>
       </w:tr>
@@ -12245,43 +12528,7 @@
                 <w:sz w:val="26"/>
                 <w:szCs w:val="26"/>
               </w:rPr>
-              <w:t xml:space="preserve">Product id, name, email, </w:t>
-            </w:r>
-            <w:proofErr w:type="spellStart"/>
-            <w:r>
-              <w:rPr>
-                <w:rFonts w:ascii="Century" w:hAnsi="Century"/>
-                <w:sz w:val="26"/>
-                <w:szCs w:val="26"/>
-              </w:rPr>
-              <w:t>mobileno</w:t>
-            </w:r>
-            <w:proofErr w:type="spellEnd"/>
-            <w:r>
-              <w:rPr>
-                <w:rFonts w:ascii="Century" w:hAnsi="Century"/>
-                <w:sz w:val="26"/>
-                <w:szCs w:val="26"/>
-              </w:rPr>
-              <w:t xml:space="preserve">., address, </w:t>
-            </w:r>
-            <w:proofErr w:type="spellStart"/>
-            <w:r>
-              <w:rPr>
-                <w:rFonts w:ascii="Century" w:hAnsi="Century"/>
-                <w:sz w:val="26"/>
-                <w:szCs w:val="26"/>
-              </w:rPr>
-              <w:t>pincode</w:t>
-            </w:r>
-            <w:proofErr w:type="spellEnd"/>
-            <w:r>
-              <w:rPr>
-                <w:rFonts w:ascii="Century" w:hAnsi="Century"/>
-                <w:sz w:val="26"/>
-                <w:szCs w:val="26"/>
-              </w:rPr>
-              <w:t>, payment id, amount, order id, order date</w:t>
+              <w:t>Product id, name, email, mobileno., address, pincode, payment id, amount, order id, order date</w:t>
             </w:r>
           </w:p>
         </w:tc>
@@ -12581,36 +12828,8 @@
                 <w:sz w:val="26"/>
                 <w:szCs w:val="26"/>
               </w:rPr>
-              <w:t xml:space="preserve">Name, email, address, </w:t>
-            </w:r>
-            <w:proofErr w:type="spellStart"/>
-            <w:r>
-              <w:rPr>
-                <w:rFonts w:ascii="Century" w:hAnsi="Century"/>
-                <w:sz w:val="26"/>
-                <w:szCs w:val="26"/>
-              </w:rPr>
-              <w:t>pincode</w:t>
-            </w:r>
-            <w:proofErr w:type="spellEnd"/>
-            <w:r>
-              <w:rPr>
-                <w:rFonts w:ascii="Century" w:hAnsi="Century"/>
-                <w:sz w:val="26"/>
-                <w:szCs w:val="26"/>
-              </w:rPr>
-              <w:t xml:space="preserve">, password, </w:t>
-            </w:r>
-            <w:proofErr w:type="spellStart"/>
-            <w:r>
-              <w:rPr>
-                <w:rFonts w:ascii="Century" w:hAnsi="Century"/>
-                <w:sz w:val="26"/>
-                <w:szCs w:val="26"/>
-              </w:rPr>
-              <w:t>User_id</w:t>
-            </w:r>
-            <w:proofErr w:type="spellEnd"/>
+              <w:t>Name, email, address, pincode, password, User_id</w:t>
+            </w:r>
           </w:p>
         </w:tc>
       </w:tr>
@@ -12652,23 +12871,13 @@
                 <w:szCs w:val="26"/>
               </w:rPr>
             </w:pPr>
-            <w:proofErr w:type="spellStart"/>
             <w:r>
               <w:rPr>
                 <w:rFonts w:ascii="Century" w:hAnsi="Century"/>
                 <w:sz w:val="26"/>
                 <w:szCs w:val="26"/>
               </w:rPr>
-              <w:t>User_id</w:t>
-            </w:r>
-            <w:proofErr w:type="spellEnd"/>
-            <w:r>
-              <w:rPr>
-                <w:rFonts w:ascii="Century" w:hAnsi="Century"/>
-                <w:sz w:val="26"/>
-                <w:szCs w:val="26"/>
-              </w:rPr>
-              <w:t xml:space="preserve"> must be unique.</w:t>
+              <w:t>User_id must be unique.</w:t>
             </w:r>
           </w:p>
           <w:p>
@@ -13662,7 +13871,7 @@
                     <pic:cNvPicPr/>
                   </pic:nvPicPr>
                   <pic:blipFill rotWithShape="1">
-                    <a:blip r:embed="rId13">
+                    <a:blip r:embed="rId18">
                       <a:extLst>
                         <a:ext uri="{28A0092B-C50C-407E-A947-70E740481C1C}">
                           <a14:useLocalDpi xmlns:a14="http://schemas.microsoft.com/office/drawing/2010/main" val="0"/>
@@ -13739,7 +13948,7 @@
                     <pic:cNvPicPr/>
                   </pic:nvPicPr>
                   <pic:blipFill rotWithShape="1">
-                    <a:blip r:embed="rId14">
+                    <a:blip r:embed="rId19">
                       <a:extLst>
                         <a:ext uri="{28A0092B-C50C-407E-A947-70E740481C1C}">
                           <a14:useLocalDpi xmlns:a14="http://schemas.microsoft.com/office/drawing/2010/main" val="0"/>
@@ -13868,7 +14077,7 @@
                     <pic:cNvPicPr/>
                   </pic:nvPicPr>
                   <pic:blipFill rotWithShape="1">
-                    <a:blip r:embed="rId15">
+                    <a:blip r:embed="rId20">
                       <a:extLst>
                         <a:ext uri="{28A0092B-C50C-407E-A947-70E740481C1C}">
                           <a14:useLocalDpi xmlns:a14="http://schemas.microsoft.com/office/drawing/2010/main" val="0"/>
@@ -13997,7 +14206,7 @@
                     <pic:cNvPicPr/>
                   </pic:nvPicPr>
                   <pic:blipFill rotWithShape="1">
-                    <a:blip r:embed="rId16">
+                    <a:blip r:embed="rId21">
                       <a:extLst>
                         <a:ext uri="{28A0092B-C50C-407E-A947-70E740481C1C}">
                           <a14:useLocalDpi xmlns:a14="http://schemas.microsoft.com/office/drawing/2010/main" val="0"/>
@@ -14109,7 +14318,7 @@
                     <pic:cNvPicPr/>
                   </pic:nvPicPr>
                   <pic:blipFill rotWithShape="1">
-                    <a:blip r:embed="rId17">
+                    <a:blip r:embed="rId22">
                       <a:extLst>
                         <a:ext uri="{28A0092B-C50C-407E-A947-70E740481C1C}">
                           <a14:useLocalDpi xmlns:a14="http://schemas.microsoft.com/office/drawing/2010/main" val="0"/>
@@ -14228,7 +14437,7 @@
                     <pic:cNvPicPr/>
                   </pic:nvPicPr>
                   <pic:blipFill rotWithShape="1">
-                    <a:blip r:embed="rId18">
+                    <a:blip r:embed="rId23">
                       <a:extLst>
                         <a:ext uri="{28A0092B-C50C-407E-A947-70E740481C1C}">
                           <a14:useLocalDpi xmlns:a14="http://schemas.microsoft.com/office/drawing/2010/main" val="0"/>
@@ -14320,7 +14529,7 @@
                     <pic:cNvPicPr/>
                   </pic:nvPicPr>
                   <pic:blipFill rotWithShape="1">
-                    <a:blip r:embed="rId19">
+                    <a:blip r:embed="rId24">
                       <a:extLst>
                         <a:ext uri="{28A0092B-C50C-407E-A947-70E740481C1C}">
                           <a14:useLocalDpi xmlns:a14="http://schemas.microsoft.com/office/drawing/2010/main" val="0"/>
@@ -14442,7 +14651,7 @@
                     <pic:cNvPicPr/>
                   </pic:nvPicPr>
                   <pic:blipFill rotWithShape="1">
-                    <a:blip r:embed="rId20">
+                    <a:blip r:embed="rId25">
                       <a:extLst>
                         <a:ext uri="{28A0092B-C50C-407E-A947-70E740481C1C}">
                           <a14:useLocalDpi xmlns:a14="http://schemas.microsoft.com/office/drawing/2010/main" val="0"/>
@@ -14584,7 +14793,7 @@
                     <pic:cNvPicPr/>
                   </pic:nvPicPr>
                   <pic:blipFill rotWithShape="1">
-                    <a:blip r:embed="rId21">
+                    <a:blip r:embed="rId26">
                       <a:extLst>
                         <a:ext uri="{28A0092B-C50C-407E-A947-70E740481C1C}">
                           <a14:useLocalDpi xmlns:a14="http://schemas.microsoft.com/office/drawing/2010/main" val="0"/>
@@ -14960,7 +15169,7 @@
                     <pic:cNvPicPr/>
                   </pic:nvPicPr>
                   <pic:blipFill rotWithShape="1">
-                    <a:blip r:embed="rId16">
+                    <a:blip r:embed="rId21">
                       <a:extLst>
                         <a:ext uri="{28A0092B-C50C-407E-A947-70E740481C1C}">
                           <a14:useLocalDpi xmlns:a14="http://schemas.microsoft.com/office/drawing/2010/main" val="0"/>
@@ -15072,7 +15281,7 @@
                     <pic:cNvPicPr/>
                   </pic:nvPicPr>
                   <pic:blipFill rotWithShape="1">
-                    <a:blip r:embed="rId22">
+                    <a:blip r:embed="rId27">
                       <a:extLst>
                         <a:ext uri="{28A0092B-C50C-407E-A947-70E740481C1C}">
                           <a14:useLocalDpi xmlns:a14="http://schemas.microsoft.com/office/drawing/2010/main" val="0"/>
@@ -15183,7 +15392,7 @@
                     <pic:cNvPicPr/>
                   </pic:nvPicPr>
                   <pic:blipFill rotWithShape="1">
-                    <a:blip r:embed="rId23">
+                    <a:blip r:embed="rId28">
                       <a:extLst>
                         <a:ext uri="{28A0092B-C50C-407E-A947-70E740481C1C}">
                           <a14:useLocalDpi xmlns:a14="http://schemas.microsoft.com/office/drawing/2010/main" val="0"/>
@@ -15314,7 +15523,7 @@
                     <pic:cNvPicPr/>
                   </pic:nvPicPr>
                   <pic:blipFill rotWithShape="1">
-                    <a:blip r:embed="rId24">
+                    <a:blip r:embed="rId29">
                       <a:extLst>
                         <a:ext uri="{28A0092B-C50C-407E-A947-70E740481C1C}">
                           <a14:useLocalDpi xmlns:a14="http://schemas.microsoft.com/office/drawing/2010/main" val="0"/>
@@ -15450,7 +15659,7 @@
                     <pic:cNvPicPr/>
                   </pic:nvPicPr>
                   <pic:blipFill rotWithShape="1">
-                    <a:blip r:embed="rId25">
+                    <a:blip r:embed="rId30">
                       <a:extLst>
                         <a:ext uri="{28A0092B-C50C-407E-A947-70E740481C1C}">
                           <a14:useLocalDpi xmlns:a14="http://schemas.microsoft.com/office/drawing/2010/main" val="0"/>
@@ -15562,7 +15771,7 @@
                     <pic:cNvPicPr/>
                   </pic:nvPicPr>
                   <pic:blipFill rotWithShape="1">
-                    <a:blip r:embed="rId26">
+                    <a:blip r:embed="rId31">
                       <a:extLst>
                         <a:ext uri="{28A0092B-C50C-407E-A947-70E740481C1C}">
                           <a14:useLocalDpi xmlns:a14="http://schemas.microsoft.com/office/drawing/2010/main" val="0"/>
@@ -16503,7 +16712,7 @@
                 <w:szCs w:val="28"/>
               </w:rPr>
             </w:pPr>
-            <w:hyperlink r:id="rId27" w:history="1">
+            <w:hyperlink r:id="rId32" w:history="1">
               <w:r>
                 <w:rPr>
                   <w:rStyle w:val="Hyperlink"/>
@@ -16528,7 +16737,6 @@
                 <w:szCs w:val="28"/>
               </w:rPr>
             </w:pPr>
-            <w:proofErr w:type="spellStart"/>
             <w:r>
               <w:rPr>
                 <w:rFonts w:ascii="Century" w:hAnsi="Century"/>
@@ -16537,7 +16745,6 @@
               </w:rPr>
               <w:t>shreya</w:t>
             </w:r>
-            <w:proofErr w:type="spellEnd"/>
           </w:p>
         </w:tc>
         <w:tc>
@@ -16628,7 +16835,7 @@
                 <w:szCs w:val="28"/>
               </w:rPr>
             </w:pPr>
-            <w:hyperlink r:id="rId28" w:history="1">
+            <w:hyperlink r:id="rId33" w:history="1">
               <w:r>
                 <w:rPr>
                   <w:rStyle w:val="Hyperlink"/>
@@ -17850,7 +18057,6 @@
                 <w:szCs w:val="28"/>
               </w:rPr>
             </w:pPr>
-            <w:proofErr w:type="spellStart"/>
             <w:r>
               <w:rPr>
                 <w:rFonts w:ascii="Century" w:hAnsi="Century"/>
@@ -17859,7 +18065,6 @@
               </w:rPr>
               <w:t>shreya</w:t>
             </w:r>
-            <w:proofErr w:type="spellEnd"/>
           </w:p>
         </w:tc>
         <w:tc>
@@ -19474,7 +19679,7 @@
         </w:rPr>
         <w:t>(</w:t>
       </w:r>
-      <w:hyperlink r:id="rId29" w:history="1">
+      <w:hyperlink r:id="rId34" w:history="1">
         <w:r>
           <w:rPr>
             <w:rStyle w:val="Hyperlink"/>
@@ -19517,7 +19722,7 @@
         </w:rPr>
         <w:t>GitHub (</w:t>
       </w:r>
-      <w:hyperlink r:id="rId30" w:tgtFrame="_new" w:history="1">
+      <w:hyperlink r:id="rId35" w:tgtFrame="_new" w:history="1">
         <w:r>
           <w:rPr>
             <w:rStyle w:val="Hyperlink"/>
@@ -19564,7 +19769,7 @@
         </w:rPr>
         <w:t>Solar Energy International (SEI) (</w:t>
       </w:r>
-      <w:hyperlink r:id="rId31" w:tgtFrame="_new" w:history="1">
+      <w:hyperlink r:id="rId36" w:tgtFrame="_new" w:history="1">
         <w:r>
           <w:rPr>
             <w:rStyle w:val="Hyperlink"/>
@@ -19611,7 +19816,7 @@
         </w:rPr>
         <w:t>Solar Energy Corporation of India Limited (SECI) (</w:t>
       </w:r>
-      <w:hyperlink r:id="rId32" w:tgtFrame="_new" w:history="1">
+      <w:hyperlink r:id="rId37" w:tgtFrame="_new" w:history="1">
         <w:r>
           <w:rPr>
             <w:rStyle w:val="Hyperlink"/>
@@ -19656,31 +19861,9 @@
           <w:szCs w:val="32"/>
           <w:shd w:val="clear" w:color="auto" w:fill="F7F7F8"/>
         </w:rPr>
-        <w:t xml:space="preserve">SQL Injection by </w:t>
-      </w:r>
-      <w:proofErr w:type="spellStart"/>
-      <w:r>
-        <w:rPr>
-          <w:rFonts w:ascii="Century" w:hAnsi="Century" w:cs="Segoe UI"/>
-          <w:color w:val="374151"/>
-          <w:sz w:val="32"/>
-          <w:szCs w:val="32"/>
-          <w:shd w:val="clear" w:color="auto" w:fill="F7F7F8"/>
-        </w:rPr>
-        <w:t>PortSwigger</w:t>
-      </w:r>
-      <w:proofErr w:type="spellEnd"/>
-      <w:r>
-        <w:rPr>
-          <w:rFonts w:ascii="Century" w:hAnsi="Century" w:cs="Segoe UI"/>
-          <w:color w:val="374151"/>
-          <w:sz w:val="32"/>
-          <w:szCs w:val="32"/>
-          <w:shd w:val="clear" w:color="auto" w:fill="F7F7F8"/>
-        </w:rPr>
-        <w:t xml:space="preserve"> (</w:t>
-      </w:r>
-      <w:hyperlink r:id="rId33" w:tgtFrame="_new" w:history="1">
+        <w:t>SQL Injection by PortSwigger (</w:t>
+      </w:r>
+      <w:hyperlink r:id="rId38" w:tgtFrame="_new" w:history="1">
         <w:r>
           <w:rPr>
             <w:rStyle w:val="Hyperlink"/>
@@ -19725,53 +19908,9 @@
           <w:szCs w:val="32"/>
           <w:shd w:val="clear" w:color="auto" w:fill="F7F7F8"/>
         </w:rPr>
-        <w:t xml:space="preserve">SQL Injection </w:t>
-      </w:r>
-      <w:proofErr w:type="spellStart"/>
-      <w:r>
-        <w:rPr>
-          <w:rFonts w:ascii="Century" w:hAnsi="Century" w:cs="Segoe UI"/>
-          <w:color w:val="374151"/>
-          <w:sz w:val="32"/>
-          <w:szCs w:val="32"/>
-          <w:shd w:val="clear" w:color="auto" w:fill="F7F7F8"/>
-        </w:rPr>
-        <w:t>Defense</w:t>
-      </w:r>
-      <w:proofErr w:type="spellEnd"/>
-      <w:r>
-        <w:rPr>
-          <w:rFonts w:ascii="Century" w:hAnsi="Century" w:cs="Segoe UI"/>
-          <w:color w:val="374151"/>
-          <w:sz w:val="32"/>
-          <w:szCs w:val="32"/>
-          <w:shd w:val="clear" w:color="auto" w:fill="F7F7F8"/>
-        </w:rPr>
-        <w:t xml:space="preserve"> by </w:t>
-      </w:r>
-      <w:proofErr w:type="spellStart"/>
-      <w:r>
-        <w:rPr>
-          <w:rFonts w:ascii="Century" w:hAnsi="Century" w:cs="Segoe UI"/>
-          <w:color w:val="374151"/>
-          <w:sz w:val="32"/>
-          <w:szCs w:val="32"/>
-          <w:shd w:val="clear" w:color="auto" w:fill="F7F7F8"/>
-        </w:rPr>
-        <w:t>Acunetix</w:t>
-      </w:r>
-      <w:proofErr w:type="spellEnd"/>
-      <w:r>
-        <w:rPr>
-          <w:rFonts w:ascii="Century" w:hAnsi="Century" w:cs="Segoe UI"/>
-          <w:color w:val="374151"/>
-          <w:sz w:val="32"/>
-          <w:szCs w:val="32"/>
-          <w:shd w:val="clear" w:color="auto" w:fill="F7F7F8"/>
-        </w:rPr>
-        <w:t xml:space="preserve"> (</w:t>
-      </w:r>
-      <w:hyperlink r:id="rId34" w:tgtFrame="_new" w:history="1">
+        <w:t>SQL Injection Defense by Acunetix (</w:t>
+      </w:r>
+      <w:hyperlink r:id="rId39" w:tgtFrame="_new" w:history="1">
         <w:r>
           <w:rPr>
             <w:rStyle w:val="Hyperlink"/>
@@ -19796,7 +19935,7 @@
       </w:r>
     </w:p>
     <w:sectPr>
-      <w:footerReference w:type="default" r:id="rId35"/>
+      <w:footerReference w:type="default" r:id="rId40"/>
       <w:pgSz w:w="11906" w:h="16838"/>
       <w:pgMar w:top="720" w:right="720" w:bottom="720" w:left="720" w:header="708" w:footer="708" w:gutter="0"/>
       <w:cols w:space="708"/>
@@ -19807,7 +19946,7 @@
 </file>
 
 <file path=word/endnotes.xml><?xml version="1.0" encoding="utf-8"?>
-<w:endnotes xmlns:wpc="http://schemas.microsoft.com/office/word/2010/wordprocessingCanvas" xmlns:cx="http://schemas.microsoft.com/office/drawing/2014/chartex" xmlns:cx1="http://schemas.microsoft.com/office/drawing/2015/9/8/chartex" xmlns:cx2="http://schemas.microsoft.com/office/drawing/2015/10/21/chartex" xmlns:cx3="http://schemas.microsoft.com/office/drawing/2016/5/9/chartex" xmlns:cx4="http://schemas.microsoft.com/office/drawing/2016/5/10/chartex" xmlns:cx5="http://schemas.microsoft.com/office/drawing/2016/5/11/chartex" xmlns:cx6="http://schemas.microsoft.com/office/drawing/2016/5/12/chartex" xmlns:cx7="http://schemas.microsoft.com/office/drawing/2016/5/13/chartex" xmlns:cx8="http://schemas.microsoft.com/office/drawing/2016/5/14/chartex" xmlns:mc="http://schemas.openxmlformats.org/markup-compatibility/2006" xmlns:aink="http://schemas.microsoft.com/office/drawing/2016/ink" xmlns:am3d="http://schemas.microsoft.com/office/drawing/2017/model3d" xmlns:o="urn:schemas-microsoft-com:office:office" xmlns:oel="http://schemas.microsoft.com/office/2019/extlst" xmlns:r="http://schemas.openxmlformats.org/officeDocument/2006/relationships" xmlns:m="http://schemas.openxmlformats.org/officeDocument/2006/math" xmlns:v="urn:schemas-microsoft-com:vml" xmlns:wp14="http://schemas.microsoft.com/office/word/2010/wordprocessingDrawing" xmlns:wp="http://schemas.openxmlformats.org/drawingml/2006/wordprocessingDrawing" xmlns:w10="urn:schemas-microsoft-com:office:word" xmlns:w="http://schemas.openxmlformats.org/wordprocessingml/2006/main" xmlns:w14="http://schemas.microsoft.com/office/word/2010/wordml" xmlns:w15="http://schemas.microsoft.com/office/word/2012/wordml" xmlns:w16cex="http://schemas.microsoft.com/office/word/2018/wordml/cex" xmlns:w16cid="http://schemas.microsoft.com/office/word/2016/wordml/cid" xmlns:w16="http://schemas.microsoft.com/office/word/2018/wordml" xmlns:w16sdtdh="http://schemas.microsoft.com/office/word/2020/wordml/sdtdatahash" xmlns:w16se="http://schemas.microsoft.com/office/word/2015/wordml/symex" xmlns:wpg="http://schemas.microsoft.com/office/word/2010/wordprocessingGroup" xmlns:wpi="http://schemas.microsoft.com/office/word/2010/wordprocessingInk" xmlns:wne="http://schemas.microsoft.com/office/word/2006/wordml" xmlns:wps="http://schemas.microsoft.com/office/word/2010/wordprocessingShape" mc:Ignorable="w14 w15 w16se w16cid w16 w16cex w16sdtdh wp14">
+<w:endnotes xmlns:wpc="http://schemas.microsoft.com/office/word/2010/wordprocessingCanvas" xmlns:cx="http://schemas.microsoft.com/office/drawing/2014/chartex" xmlns:cx1="http://schemas.microsoft.com/office/drawing/2015/9/8/chartex" xmlns:cx2="http://schemas.microsoft.com/office/drawing/2015/10/21/chartex" xmlns:cx3="http://schemas.microsoft.com/office/drawing/2016/5/9/chartex" xmlns:cx4="http://schemas.microsoft.com/office/drawing/2016/5/10/chartex" xmlns:cx5="http://schemas.microsoft.com/office/drawing/2016/5/11/chartex" xmlns:cx6="http://schemas.microsoft.com/office/drawing/2016/5/12/chartex" xmlns:cx7="http://schemas.microsoft.com/office/drawing/2016/5/13/chartex" xmlns:cx8="http://schemas.microsoft.com/office/drawing/2016/5/14/chartex" xmlns:mc="http://schemas.openxmlformats.org/markup-compatibility/2006" xmlns:aink="http://schemas.microsoft.com/office/drawing/2016/ink" xmlns:am3d="http://schemas.microsoft.com/office/drawing/2017/model3d" xmlns:o="urn:schemas-microsoft-com:office:office" xmlns:oel="http://schemas.microsoft.com/office/2019/extlst" xmlns:r="http://schemas.openxmlformats.org/officeDocument/2006/relationships" xmlns:m="http://schemas.openxmlformats.org/officeDocument/2006/math" xmlns:v="urn:schemas-microsoft-com:vml" xmlns:wp14="http://schemas.microsoft.com/office/word/2010/wordprocessingDrawing" xmlns:wp="http://schemas.openxmlformats.org/drawingml/2006/wordprocessingDrawing" xmlns:w10="urn:schemas-microsoft-com:office:word" xmlns:w="http://schemas.openxmlformats.org/wordprocessingml/2006/main" xmlns:w14="http://schemas.microsoft.com/office/word/2010/wordml" xmlns:w15="http://schemas.microsoft.com/office/word/2012/wordml" xmlns:w16cex="http://schemas.microsoft.com/office/word/2018/wordml/cex" xmlns:w16cid="http://schemas.microsoft.com/office/word/2016/wordml/cid" xmlns:w16="http://schemas.microsoft.com/office/word/2018/wordml" xmlns:w16du="http://schemas.microsoft.com/office/word/2023/wordml/word16du" xmlns:w16sdtdh="http://schemas.microsoft.com/office/word/2020/wordml/sdtdatahash" xmlns:w16se="http://schemas.microsoft.com/office/word/2015/wordml/symex" xmlns:wpg="http://schemas.microsoft.com/office/word/2010/wordprocessingGroup" xmlns:wpi="http://schemas.microsoft.com/office/word/2010/wordprocessingInk" xmlns:wne="http://schemas.microsoft.com/office/word/2006/wordml" xmlns:wps="http://schemas.microsoft.com/office/word/2010/wordprocessingShape" mc:Ignorable="w14 w15 w16se w16cid w16 w16cex w16sdtdh wp14">
   <w:endnote w:type="separator" w:id="-1">
     <w:p>
       <w:pPr>
@@ -19832,7 +19971,7 @@
 </file>
 
 <file path=word/footer1.xml><?xml version="1.0" encoding="utf-8"?>
-<w:ftr xmlns:wpc="http://schemas.microsoft.com/office/word/2010/wordprocessingCanvas" xmlns:cx="http://schemas.microsoft.com/office/drawing/2014/chartex" xmlns:cx1="http://schemas.microsoft.com/office/drawing/2015/9/8/chartex" xmlns:cx2="http://schemas.microsoft.com/office/drawing/2015/10/21/chartex" xmlns:cx3="http://schemas.microsoft.com/office/drawing/2016/5/9/chartex" xmlns:cx4="http://schemas.microsoft.com/office/drawing/2016/5/10/chartex" xmlns:cx5="http://schemas.microsoft.com/office/drawing/2016/5/11/chartex" xmlns:cx6="http://schemas.microsoft.com/office/drawing/2016/5/12/chartex" xmlns:cx7="http://schemas.microsoft.com/office/drawing/2016/5/13/chartex" xmlns:cx8="http://schemas.microsoft.com/office/drawing/2016/5/14/chartex" xmlns:mc="http://schemas.openxmlformats.org/markup-compatibility/2006" xmlns:aink="http://schemas.microsoft.com/office/drawing/2016/ink" xmlns:am3d="http://schemas.microsoft.com/office/drawing/2017/model3d" xmlns:o="urn:schemas-microsoft-com:office:office" xmlns:oel="http://schemas.microsoft.com/office/2019/extlst" xmlns:r="http://schemas.openxmlformats.org/officeDocument/2006/relationships" xmlns:m="http://schemas.openxmlformats.org/officeDocument/2006/math" xmlns:v="urn:schemas-microsoft-com:vml" xmlns:wp14="http://schemas.microsoft.com/office/word/2010/wordprocessingDrawing" xmlns:wp="http://schemas.openxmlformats.org/drawingml/2006/wordprocessingDrawing" xmlns:w10="urn:schemas-microsoft-com:office:word" xmlns:w="http://schemas.openxmlformats.org/wordprocessingml/2006/main" xmlns:w14="http://schemas.microsoft.com/office/word/2010/wordml" xmlns:w15="http://schemas.microsoft.com/office/word/2012/wordml" xmlns:w16cex="http://schemas.microsoft.com/office/word/2018/wordml/cex" xmlns:w16cid="http://schemas.microsoft.com/office/word/2016/wordml/cid" xmlns:w16="http://schemas.microsoft.com/office/word/2018/wordml" xmlns:w16sdtdh="http://schemas.microsoft.com/office/word/2020/wordml/sdtdatahash" xmlns:w16se="http://schemas.microsoft.com/office/word/2015/wordml/symex" xmlns:wpg="http://schemas.microsoft.com/office/word/2010/wordprocessingGroup" xmlns:wpi="http://schemas.microsoft.com/office/word/2010/wordprocessingInk" xmlns:wne="http://schemas.microsoft.com/office/word/2006/wordml" xmlns:wps="http://schemas.microsoft.com/office/word/2010/wordprocessingShape" mc:Ignorable="w14 w15 w16se w16cid w16 w16cex w16sdtdh wp14">
+<w:ftr xmlns:wpc="http://schemas.microsoft.com/office/word/2010/wordprocessingCanvas" xmlns:cx="http://schemas.microsoft.com/office/drawing/2014/chartex" xmlns:cx1="http://schemas.microsoft.com/office/drawing/2015/9/8/chartex" xmlns:cx2="http://schemas.microsoft.com/office/drawing/2015/10/21/chartex" xmlns:cx3="http://schemas.microsoft.com/office/drawing/2016/5/9/chartex" xmlns:cx4="http://schemas.microsoft.com/office/drawing/2016/5/10/chartex" xmlns:cx5="http://schemas.microsoft.com/office/drawing/2016/5/11/chartex" xmlns:cx6="http://schemas.microsoft.com/office/drawing/2016/5/12/chartex" xmlns:cx7="http://schemas.microsoft.com/office/drawing/2016/5/13/chartex" xmlns:cx8="http://schemas.microsoft.com/office/drawing/2016/5/14/chartex" xmlns:mc="http://schemas.openxmlformats.org/markup-compatibility/2006" xmlns:aink="http://schemas.microsoft.com/office/drawing/2016/ink" xmlns:am3d="http://schemas.microsoft.com/office/drawing/2017/model3d" xmlns:o="urn:schemas-microsoft-com:office:office" xmlns:oel="http://schemas.microsoft.com/office/2019/extlst" xmlns:r="http://schemas.openxmlformats.org/officeDocument/2006/relationships" xmlns:m="http://schemas.openxmlformats.org/officeDocument/2006/math" xmlns:v="urn:schemas-microsoft-com:vml" xmlns:wp14="http://schemas.microsoft.com/office/word/2010/wordprocessingDrawing" xmlns:wp="http://schemas.openxmlformats.org/drawingml/2006/wordprocessingDrawing" xmlns:w10="urn:schemas-microsoft-com:office:word" xmlns:w="http://schemas.openxmlformats.org/wordprocessingml/2006/main" xmlns:w14="http://schemas.microsoft.com/office/word/2010/wordml" xmlns:w15="http://schemas.microsoft.com/office/word/2012/wordml" xmlns:w16cex="http://schemas.microsoft.com/office/word/2018/wordml/cex" xmlns:w16cid="http://schemas.microsoft.com/office/word/2016/wordml/cid" xmlns:w16="http://schemas.microsoft.com/office/word/2018/wordml" xmlns:w16du="http://schemas.microsoft.com/office/word/2023/wordml/word16du" xmlns:w16sdtdh="http://schemas.microsoft.com/office/word/2020/wordml/sdtdatahash" xmlns:w16se="http://schemas.microsoft.com/office/word/2015/wordml/symex" xmlns:wpg="http://schemas.microsoft.com/office/word/2010/wordprocessingGroup" xmlns:wpi="http://schemas.microsoft.com/office/word/2010/wordprocessingInk" xmlns:wne="http://schemas.microsoft.com/office/word/2006/wordml" xmlns:wps="http://schemas.microsoft.com/office/word/2010/wordprocessingShape" mc:Ignorable="w14 w15 w16se w16cid w16 w16cex w16sdtdh wp14">
   <w:sdt>
     <w:sdtPr>
       <w:id w:val="-2056760794"/>
@@ -19899,7 +20038,7 @@
 </file>
 
 <file path=word/footnotes.xml><?xml version="1.0" encoding="utf-8"?>
-<w:footnotes xmlns:wpc="http://schemas.microsoft.com/office/word/2010/wordprocessingCanvas" xmlns:cx="http://schemas.microsoft.com/office/drawing/2014/chartex" xmlns:cx1="http://schemas.microsoft.com/office/drawing/2015/9/8/chartex" xmlns:cx2="http://schemas.microsoft.com/office/drawing/2015/10/21/chartex" xmlns:cx3="http://schemas.microsoft.com/office/drawing/2016/5/9/chartex" xmlns:cx4="http://schemas.microsoft.com/office/drawing/2016/5/10/chartex" xmlns:cx5="http://schemas.microsoft.com/office/drawing/2016/5/11/chartex" xmlns:cx6="http://schemas.microsoft.com/office/drawing/2016/5/12/chartex" xmlns:cx7="http://schemas.microsoft.com/office/drawing/2016/5/13/chartex" xmlns:cx8="http://schemas.microsoft.com/office/drawing/2016/5/14/chartex" xmlns:mc="http://schemas.openxmlformats.org/markup-compatibility/2006" xmlns:aink="http://schemas.microsoft.com/office/drawing/2016/ink" xmlns:am3d="http://schemas.microsoft.com/office/drawing/2017/model3d" xmlns:o="urn:schemas-microsoft-com:office:office" xmlns:oel="http://schemas.microsoft.com/office/2019/extlst" xmlns:r="http://schemas.openxmlformats.org/officeDocument/2006/relationships" xmlns:m="http://schemas.openxmlformats.org/officeDocument/2006/math" xmlns:v="urn:schemas-microsoft-com:vml" xmlns:wp14="http://schemas.microsoft.com/office/word/2010/wordprocessingDrawing" xmlns:wp="http://schemas.openxmlformats.org/drawingml/2006/wordprocessingDrawing" xmlns:w10="urn:schemas-microsoft-com:office:word" xmlns:w="http://schemas.openxmlformats.org/wordprocessingml/2006/main" xmlns:w14="http://schemas.microsoft.com/office/word/2010/wordml" xmlns:w15="http://schemas.microsoft.com/office/word/2012/wordml" xmlns:w16cex="http://schemas.microsoft.com/office/word/2018/wordml/cex" xmlns:w16cid="http://schemas.microsoft.com/office/word/2016/wordml/cid" xmlns:w16="http://schemas.microsoft.com/office/word/2018/wordml" xmlns:w16sdtdh="http://schemas.microsoft.com/office/word/2020/wordml/sdtdatahash" xmlns:w16se="http://schemas.microsoft.com/office/word/2015/wordml/symex" xmlns:wpg="http://schemas.microsoft.com/office/word/2010/wordprocessingGroup" xmlns:wpi="http://schemas.microsoft.com/office/word/2010/wordprocessingInk" xmlns:wne="http://schemas.microsoft.com/office/word/2006/wordml" xmlns:wps="http://schemas.microsoft.com/office/word/2010/wordprocessingShape" mc:Ignorable="w14 w15 w16se w16cid w16 w16cex w16sdtdh wp14">
+<w:footnotes xmlns:wpc="http://schemas.microsoft.com/office/word/2010/wordprocessingCanvas" xmlns:cx="http://schemas.microsoft.com/office/drawing/2014/chartex" xmlns:cx1="http://schemas.microsoft.com/office/drawing/2015/9/8/chartex" xmlns:cx2="http://schemas.microsoft.com/office/drawing/2015/10/21/chartex" xmlns:cx3="http://schemas.microsoft.com/office/drawing/2016/5/9/chartex" xmlns:cx4="http://schemas.microsoft.com/office/drawing/2016/5/10/chartex" xmlns:cx5="http://schemas.microsoft.com/office/drawing/2016/5/11/chartex" xmlns:cx6="http://schemas.microsoft.com/office/drawing/2016/5/12/chartex" xmlns:cx7="http://schemas.microsoft.com/office/drawing/2016/5/13/chartex" xmlns:cx8="http://schemas.microsoft.com/office/drawing/2016/5/14/chartex" xmlns:mc="http://schemas.openxmlformats.org/markup-compatibility/2006" xmlns:aink="http://schemas.microsoft.com/office/drawing/2016/ink" xmlns:am3d="http://schemas.microsoft.com/office/drawing/2017/model3d" xmlns:o="urn:schemas-microsoft-com:office:office" xmlns:oel="http://schemas.microsoft.com/office/2019/extlst" xmlns:r="http://schemas.openxmlformats.org/officeDocument/2006/relationships" xmlns:m="http://schemas.openxmlformats.org/officeDocument/2006/math" xmlns:v="urn:schemas-microsoft-com:vml" xmlns:wp14="http://schemas.microsoft.com/office/word/2010/wordprocessingDrawing" xmlns:wp="http://schemas.openxmlformats.org/drawingml/2006/wordprocessingDrawing" xmlns:w10="urn:schemas-microsoft-com:office:word" xmlns:w="http://schemas.openxmlformats.org/wordprocessingml/2006/main" xmlns:w14="http://schemas.microsoft.com/office/word/2010/wordml" xmlns:w15="http://schemas.microsoft.com/office/word/2012/wordml" xmlns:w16cex="http://schemas.microsoft.com/office/word/2018/wordml/cex" xmlns:w16cid="http://schemas.microsoft.com/office/word/2016/wordml/cid" xmlns:w16="http://schemas.microsoft.com/office/word/2018/wordml" xmlns:w16du="http://schemas.microsoft.com/office/word/2023/wordml/word16du" xmlns:w16sdtdh="http://schemas.microsoft.com/office/word/2020/wordml/sdtdatahash" xmlns:w16se="http://schemas.microsoft.com/office/word/2015/wordml/symex" xmlns:wpg="http://schemas.microsoft.com/office/word/2010/wordprocessingGroup" xmlns:wpi="http://schemas.microsoft.com/office/word/2010/wordprocessingInk" xmlns:wne="http://schemas.microsoft.com/office/word/2006/wordml" xmlns:wps="http://schemas.microsoft.com/office/word/2010/wordprocessingShape" mc:Ignorable="w14 w15 w16se w16cid w16 w16cex w16sdtdh wp14">
   <w:footnote w:type="separator" w:id="-1">
     <w:p>
       <w:pPr>
@@ -19924,7 +20063,7 @@
 </file>
 
 <file path=word/numbering.xml><?xml version="1.0" encoding="utf-8"?>
-<w:numbering xmlns:wpc="http://schemas.microsoft.com/office/word/2010/wordprocessingCanvas" xmlns:cx="http://schemas.microsoft.com/office/drawing/2014/chartex" xmlns:cx1="http://schemas.microsoft.com/office/drawing/2015/9/8/chartex" xmlns:cx2="http://schemas.microsoft.com/office/drawing/2015/10/21/chartex" xmlns:cx3="http://schemas.microsoft.com/office/drawing/2016/5/9/chartex" xmlns:cx4="http://schemas.microsoft.com/office/drawing/2016/5/10/chartex" xmlns:cx5="http://schemas.microsoft.com/office/drawing/2016/5/11/chartex" xmlns:cx6="http://schemas.microsoft.com/office/drawing/2016/5/12/chartex" xmlns:cx7="http://schemas.microsoft.com/office/drawing/2016/5/13/chartex" xmlns:cx8="http://schemas.microsoft.com/office/drawing/2016/5/14/chartex" xmlns:mc="http://schemas.openxmlformats.org/markup-compatibility/2006" xmlns:aink="http://schemas.microsoft.com/office/drawing/2016/ink" xmlns:am3d="http://schemas.microsoft.com/office/drawing/2017/model3d" xmlns:o="urn:schemas-microsoft-com:office:office" xmlns:oel="http://schemas.microsoft.com/office/2019/extlst" xmlns:r="http://schemas.openxmlformats.org/officeDocument/2006/relationships" xmlns:m="http://schemas.openxmlformats.org/officeDocument/2006/math" xmlns:v="urn:schemas-microsoft-com:vml" xmlns:wp14="http://schemas.microsoft.com/office/word/2010/wordprocessingDrawing" xmlns:wp="http://schemas.openxmlformats.org/drawingml/2006/wordprocessingDrawing" xmlns:w10="urn:schemas-microsoft-com:office:word" xmlns:w="http://schemas.openxmlformats.org/wordprocessingml/2006/main" xmlns:w14="http://schemas.microsoft.com/office/word/2010/wordml" xmlns:w15="http://schemas.microsoft.com/office/word/2012/wordml" xmlns:w16cex="http://schemas.microsoft.com/office/word/2018/wordml/cex" xmlns:w16cid="http://schemas.microsoft.com/office/word/2016/wordml/cid" xmlns:w16="http://schemas.microsoft.com/office/word/2018/wordml" xmlns:w16sdtdh="http://schemas.microsoft.com/office/word/2020/wordml/sdtdatahash" xmlns:w16se="http://schemas.microsoft.com/office/word/2015/wordml/symex" xmlns:wpg="http://schemas.microsoft.com/office/word/2010/wordprocessingGroup" xmlns:wpi="http://schemas.microsoft.com/office/word/2010/wordprocessingInk" xmlns:wne="http://schemas.microsoft.com/office/word/2006/wordml" xmlns:wps="http://schemas.microsoft.com/office/word/2010/wordprocessingShape" mc:Ignorable="w14 w15 w16se w16cid w16 w16cex w16sdtdh wp14">
+<w:numbering xmlns:wpc="http://schemas.microsoft.com/office/word/2010/wordprocessingCanvas" xmlns:cx="http://schemas.microsoft.com/office/drawing/2014/chartex" xmlns:cx1="http://schemas.microsoft.com/office/drawing/2015/9/8/chartex" xmlns:cx2="http://schemas.microsoft.com/office/drawing/2015/10/21/chartex" xmlns:cx3="http://schemas.microsoft.com/office/drawing/2016/5/9/chartex" xmlns:cx4="http://schemas.microsoft.com/office/drawing/2016/5/10/chartex" xmlns:cx5="http://schemas.microsoft.com/office/drawing/2016/5/11/chartex" xmlns:cx6="http://schemas.microsoft.com/office/drawing/2016/5/12/chartex" xmlns:cx7="http://schemas.microsoft.com/office/drawing/2016/5/13/chartex" xmlns:cx8="http://schemas.microsoft.com/office/drawing/2016/5/14/chartex" xmlns:mc="http://schemas.openxmlformats.org/markup-compatibility/2006" xmlns:aink="http://schemas.microsoft.com/office/drawing/2016/ink" xmlns:am3d="http://schemas.microsoft.com/office/drawing/2017/model3d" xmlns:o="urn:schemas-microsoft-com:office:office" xmlns:oel="http://schemas.microsoft.com/office/2019/extlst" xmlns:r="http://schemas.openxmlformats.org/officeDocument/2006/relationships" xmlns:m="http://schemas.openxmlformats.org/officeDocument/2006/math" xmlns:v="urn:schemas-microsoft-com:vml" xmlns:wp14="http://schemas.microsoft.com/office/word/2010/wordprocessingDrawing" xmlns:wp="http://schemas.openxmlformats.org/drawingml/2006/wordprocessingDrawing" xmlns:w10="urn:schemas-microsoft-com:office:word" xmlns:w="http://schemas.openxmlformats.org/wordprocessingml/2006/main" xmlns:w14="http://schemas.microsoft.com/office/word/2010/wordml" xmlns:w15="http://schemas.microsoft.com/office/word/2012/wordml" xmlns:w16cex="http://schemas.microsoft.com/office/word/2018/wordml/cex" xmlns:w16cid="http://schemas.microsoft.com/office/word/2016/wordml/cid" xmlns:w16="http://schemas.microsoft.com/office/word/2018/wordml" xmlns:w16du="http://schemas.microsoft.com/office/word/2023/wordml/word16du" xmlns:w16sdtdh="http://schemas.microsoft.com/office/word/2020/wordml/sdtdatahash" xmlns:w16se="http://schemas.microsoft.com/office/word/2015/wordml/symex" xmlns:wpg="http://schemas.microsoft.com/office/word/2010/wordprocessingGroup" xmlns:wpi="http://schemas.microsoft.com/office/word/2010/wordprocessingInk" xmlns:wne="http://schemas.microsoft.com/office/word/2006/wordml" xmlns:wps="http://schemas.microsoft.com/office/word/2010/wordprocessingShape" mc:Ignorable="w14 w15 w16se w16cid w16 w16cex w16sdtdh wp14">
   <w:numPicBullet w:numPicBulletId="0">
     <w:pict>
       <v:shapetype id="_x0000_t75" coordsize="21600,21600" o:spt="75" o:preferrelative="t" path="m@4@5l@4@11@9@11@9@5xe" filled="f" stroked="f">
@@ -19946,7 +20085,7 @@
         <v:path o:extrusionok="f" gradientshapeok="t" o:connecttype="rect"/>
         <o:lock v:ext="edit" aspectratio="t"/>
       </v:shapetype>
-      <v:shape id="_x0000_i1038" type="#_x0000_t75" style="width:11.25pt;height:11.25pt" o:bullet="t">
+      <v:shape id="_x0000_i1062" type="#_x0000_t75" style="width:11.25pt;height:11.25pt" o:bullet="t">
         <v:imagedata r:id="rId1" o:title="mso81AE"/>
       </v:shape>
     </w:pict>
@@ -19961,7 +20100,7 @@
       <w:lvlText w:val=""/>
       <w:lvlJc w:val="left"/>
       <w:pPr>
-        <w:ind w:left="5528" w:hanging="360"/>
+        <w:ind w:left="2061" w:hanging="360"/>
       </w:pPr>
       <w:rPr>
         <w:rFonts w:ascii="Symbol" w:hAnsi="Symbol" w:hint="default"/>
@@ -19973,7 +20112,7 @@
       <w:lvlText w:val="o"/>
       <w:lvlJc w:val="left"/>
       <w:pPr>
-        <w:ind w:left="6248" w:hanging="360"/>
+        <w:ind w:left="2781" w:hanging="360"/>
       </w:pPr>
       <w:rPr>
         <w:rFonts w:ascii="Courier New" w:hAnsi="Courier New" w:cs="Courier New" w:hint="default"/>
@@ -19985,7 +20124,7 @@
       <w:lvlText w:val=""/>
       <w:lvlJc w:val="left"/>
       <w:pPr>
-        <w:ind w:left="6968" w:hanging="360"/>
+        <w:ind w:left="3501" w:hanging="360"/>
       </w:pPr>
       <w:rPr>
         <w:rFonts w:ascii="Wingdings" w:hAnsi="Wingdings" w:hint="default"/>
@@ -19997,7 +20136,7 @@
       <w:lvlText w:val=""/>
       <w:lvlJc w:val="left"/>
       <w:pPr>
-        <w:ind w:left="7688" w:hanging="360"/>
+        <w:ind w:left="4221" w:hanging="360"/>
       </w:pPr>
       <w:rPr>
         <w:rFonts w:ascii="Symbol" w:hAnsi="Symbol" w:hint="default"/>
@@ -20009,7 +20148,7 @@
       <w:lvlText w:val="o"/>
       <w:lvlJc w:val="left"/>
       <w:pPr>
-        <w:ind w:left="8408" w:hanging="360"/>
+        <w:ind w:left="4941" w:hanging="360"/>
       </w:pPr>
       <w:rPr>
         <w:rFonts w:ascii="Courier New" w:hAnsi="Courier New" w:cs="Courier New" w:hint="default"/>
@@ -20021,7 +20160,7 @@
       <w:lvlText w:val=""/>
       <w:lvlJc w:val="left"/>
       <w:pPr>
-        <w:ind w:left="9128" w:hanging="360"/>
+        <w:ind w:left="5661" w:hanging="360"/>
       </w:pPr>
       <w:rPr>
         <w:rFonts w:ascii="Wingdings" w:hAnsi="Wingdings" w:hint="default"/>
@@ -20033,7 +20172,7 @@
       <w:lvlText w:val=""/>
       <w:lvlJc w:val="left"/>
       <w:pPr>
-        <w:ind w:left="9848" w:hanging="360"/>
+        <w:ind w:left="6381" w:hanging="360"/>
       </w:pPr>
       <w:rPr>
         <w:rFonts w:ascii="Symbol" w:hAnsi="Symbol" w:hint="default"/>
@@ -20045,7 +20184,7 @@
       <w:lvlText w:val="o"/>
       <w:lvlJc w:val="left"/>
       <w:pPr>
-        <w:ind w:left="10568" w:hanging="360"/>
+        <w:ind w:left="7101" w:hanging="360"/>
       </w:pPr>
       <w:rPr>
         <w:rFonts w:ascii="Courier New" w:hAnsi="Courier New" w:cs="Courier New" w:hint="default"/>
@@ -20057,7 +20196,7 @@
       <w:lvlText w:val=""/>
       <w:lvlJc w:val="left"/>
       <w:pPr>
-        <w:ind w:left="11288" w:hanging="360"/>
+        <w:ind w:left="7821" w:hanging="360"/>
       </w:pPr>
       <w:rPr>
         <w:rFonts w:ascii="Wingdings" w:hAnsi="Wingdings" w:hint="default"/>

</xml_diff>

<commit_message>
changes done after showing the documentation
</commit_message>
<xml_diff>
--- a/Report.docx
+++ b/Report.docx
@@ -14255,15 +14255,14 @@
           <w:sz w:val="36"/>
           <w:szCs w:val="36"/>
         </w:rPr>
-        <w:lastRenderedPageBreak/>
         <w:drawing>
-          <wp:anchor distT="0" distB="0" distL="114300" distR="114300" simplePos="0" relativeHeight="251685888" behindDoc="1" locked="0" layoutInCell="1" allowOverlap="1" wp14:anchorId="48AA313C" wp14:editId="5443C3F1">
+          <wp:anchor distT="0" distB="0" distL="114300" distR="114300" simplePos="0" relativeHeight="251685888" behindDoc="1" locked="0" layoutInCell="1" allowOverlap="1" wp14:anchorId="48AA313C" wp14:editId="3A90382B">
             <wp:simplePos x="0" y="0"/>
             <wp:positionH relativeFrom="margin">
-              <wp:posOffset>341436</wp:posOffset>
+              <wp:posOffset>553085</wp:posOffset>
             </wp:positionH>
             <wp:positionV relativeFrom="paragraph">
-              <wp:posOffset>-1091427</wp:posOffset>
+              <wp:posOffset>-1254760</wp:posOffset>
             </wp:positionV>
             <wp:extent cx="5740400" cy="5108575"/>
             <wp:effectExtent l="0" t="0" r="0" b="0"/>
@@ -21575,7 +21574,7 @@
         <v:path o:extrusionok="f" gradientshapeok="t" o:connecttype="rect"/>
         <o:lock v:ext="edit" aspectratio="t"/>
       </v:shapetype>
-      <v:shape id="_x0000_i1045" type="#_x0000_t75" style="width:10.75pt;height:10.75pt" o:bullet="t">
+      <v:shape id="_x0000_i1029" type="#_x0000_t75" style="width:10.5pt;height:10.5pt" o:bullet="t">
         <v:imagedata r:id="rId1" o:title="mso81AE"/>
       </v:shape>
     </w:pict>

</xml_diff>